<commit_message>
Domain track part 1
</commit_message>
<xml_diff>
--- a/DomainTrackPart1.docx
+++ b/DomainTrackPart1.docx
@@ -1,23 +1,347 @@
 
 <file path=word/document.xml><?xml version="1.0" encoding="utf-8"?>
-<w:document xmlns:wpc="http://schemas.microsoft.com/office/word/2010/wordprocessingCanvas" xmlns:mc="http://schemas.openxmlformats.org/markup-compatibility/2006" xmlns:o="urn:schemas-microsoft-com:office:office" xmlns:r="http://schemas.openxmlformats.org/officeDocument/2006/relationships" xmlns:m="http://schemas.openxmlformats.org/officeDocument/2006/math" xmlns:v="urn:schemas-microsoft-com:vml" xmlns:wp14="http://schemas.microsoft.com/office/word/2010/wordprocessingDrawing" xmlns:wp="http://schemas.openxmlformats.org/drawingml/2006/wordprocessingDrawing" xmlns:w10="urn:schemas-microsoft-com:office:word" xmlns:w="http://schemas.openxmlformats.org/wordprocessingml/2006/main" xmlns:w14="http://schemas.microsoft.com/office/word/2010/wordml" xmlns:wpg="http://schemas.microsoft.com/office/word/2010/wordprocessingGroup" xmlns:wpi="http://schemas.microsoft.com/office/word/2010/wordprocessingInk" xmlns:wne="http://schemas.microsoft.com/office/word/2006/wordml" xmlns:wps="http://schemas.microsoft.com/office/word/2010/wordprocessingShape" mc:Ignorable="w14 wp14">
+<w:document xmlns:wpc="http://schemas.microsoft.com/office/word/2010/wordprocessingCanvas" xmlns:mc="http://schemas.openxmlformats.org/markup-compatibility/2006" xmlns:o="urn:schemas-microsoft-com:office:office" xmlns:r="http://schemas.openxmlformats.org/officeDocument/2006/relationships" xmlns:m="http://schemas.openxmlformats.org/officeDocument/2006/math" xmlns:v="urn:schemas-microsoft-com:vml" xmlns:wp14="http://schemas.microsoft.com/office/word/2010/wordprocessingDrawing" xmlns:wp="http://schemas.openxmlformats.org/drawingml/2006/wordprocessingDrawing" xmlns:w10="urn:schemas-microsoft-com:office:word" xmlns:w="http://schemas.openxmlformats.org/wordprocessingml/2006/main" xmlns:w14="http://schemas.microsoft.com/office/word/2010/wordml" xmlns:w15="http://schemas.microsoft.com/office/word/2012/wordml" xmlns:wpg="http://schemas.microsoft.com/office/word/2010/wordprocessingGroup" xmlns:wpi="http://schemas.microsoft.com/office/word/2010/wordprocessingInk" xmlns:wne="http://schemas.microsoft.com/office/word/2006/wordml" xmlns:wps="http://schemas.microsoft.com/office/word/2010/wordprocessingShape" mc:Ignorable="w14 w15 wp14">
   <w:body>
     <w:p>
-      <w:r>
-        <w:t>Angelica Rodriguez, Ben Paul, Corey Alexander, Lindsey Watterson</w:t>
-      </w:r>
-    </w:p>
-    <w:p>
-      <w:r>
-        <w:t>Domain Track: Biomedical Engineering</w:t>
-      </w:r>
-    </w:p>
-    <w:p>
-      <w:r>
-        <w:t>What does quality mean?</w:t>
-      </w:r>
-    </w:p>
-    <w:p>
+      <w:pPr>
+        <w:rPr>
+          <w:lang w:val="es-AR"/>
+        </w:rPr>
+      </w:pPr>
+      <w:r>
+        <w:rPr>
+          <w:lang w:val="es-AR"/>
+        </w:rPr>
+        <w:t>Angelica Rodriguez</w:t>
+      </w:r>
+    </w:p>
+    <w:p>
+      <w:pPr>
+        <w:rPr>
+          <w:lang w:val="es-AR"/>
+        </w:rPr>
+      </w:pPr>
+      <w:r>
+        <w:rPr>
+          <w:lang w:val="es-AR"/>
+        </w:rPr>
+        <w:t>Ben Paul</w:t>
+      </w:r>
+    </w:p>
+    <w:p>
+      <w:pPr>
+        <w:rPr>
+          <w:lang w:val="es-AR"/>
+        </w:rPr>
+      </w:pPr>
+      <w:r>
+        <w:rPr>
+          <w:lang w:val="es-AR"/>
+        </w:rPr>
+        <w:t>Corey Alexander</w:t>
+      </w:r>
+    </w:p>
+    <w:p>
+      <w:r>
+        <w:t>Lindsey Watterson</w:t>
+      </w:r>
+    </w:p>
+    <w:p>
+      <w:pPr>
+        <w:jc w:val="center"/>
+      </w:pPr>
+      <w:r>
+        <w:t>Biomedical Engineering Domain Track</w:t>
+      </w:r>
+    </w:p>
+    <w:p>
+      <w:r>
+        <w:tab/>
+        <w:t>In the software side of biomedical engineering</w:t>
+      </w:r>
+      <w:r>
+        <w:t>,</w:t>
+      </w:r>
+      <w:r>
+        <w:t xml:space="preserve"> there are </w:t>
+      </w:r>
+      <w:r>
+        <w:t>five</w:t>
+      </w:r>
+      <w:r>
+        <w:t xml:space="preserve"> main</w:t>
+      </w:r>
+      <w:r>
+        <w:t xml:space="preserve"> quality factors.  The software used to analyze data</w:t>
+      </w:r>
+      <w:r>
+        <w:t>,</w:t>
+      </w:r>
+      <w:r>
+        <w:t xml:space="preserve"> and to gather it</w:t>
+      </w:r>
+      <w:r>
+        <w:t>,</w:t>
+      </w:r>
+      <w:r>
+        <w:t xml:space="preserve"> must have a high level of correctness.</w:t>
+      </w:r>
+      <w:r>
+        <w:t xml:space="preserve"> </w:t>
+      </w:r>
+      <w:r>
+        <w:t xml:space="preserve"> All calculations and data storage made must be extremely accurate</w:t>
+      </w:r>
+      <w:r>
+        <w:t>,</w:t>
+      </w:r>
+      <w:r>
+        <w:t xml:space="preserve"> because simple errors could potentially cause medical issues.  The efficiency of the software is also important. Many times medical tests need to be completed as quickly as possible</w:t>
+      </w:r>
+      <w:r>
+        <w:t>,</w:t>
+      </w:r>
+      <w:r>
+        <w:t xml:space="preserve"> so treatments or medications can be administered.  </w:t>
+      </w:r>
+      <w:r>
+        <w:t>The software also needs to be secure. Medical devices that rely on software must be secure in order to protect patient in</w:t>
+      </w:r>
+      <w:r>
+        <w:t xml:space="preserve">formation and in some cases the </w:t>
+      </w:r>
+      <w:r>
+        <w:t xml:space="preserve">health of the patient.  </w:t>
+      </w:r>
+      <w:r>
+        <w:t xml:space="preserve">The importance of this is evident in light of recent occurrences of hackers gaining access to patient heart monitors. </w:t>
+      </w:r>
+      <w:r>
+        <w:t>In addition to</w:t>
+      </w:r>
+      <w:r>
+        <w:t xml:space="preserve"> these first three qualities, the software must also be reliable.  These three previous factors do not matter if the equipment cannot perform its tasks </w:t>
+      </w:r>
+      <w:r>
+        <w:t>repeatedly</w:t>
+      </w:r>
+      <w:r>
+        <w:t xml:space="preserve"> due to low reliability. Biom</w:t>
+      </w:r>
+      <w:r>
+        <w:t>edical software must also have</w:t>
+      </w:r>
+      <w:r>
+        <w:t xml:space="preserve"> high usability. Many of the people using biomedical devices have </w:t>
+      </w:r>
+      <w:r>
+        <w:t xml:space="preserve">only </w:t>
+      </w:r>
+      <w:r>
+        <w:t>a basic knowledge of how software works</w:t>
+      </w:r>
+      <w:r>
+        <w:t>,</w:t>
+      </w:r>
+      <w:r>
+        <w:t xml:space="preserve"> if any at all</w:t>
+      </w:r>
+      <w:r>
+        <w:t>. S</w:t>
+      </w:r>
+      <w:r>
+        <w:t xml:space="preserve">o the simpler and easier it is for them to use the better the equipment can serve its purpose.  </w:t>
+      </w:r>
+    </w:p>
+    <w:p>
+      <w:r>
+        <w:tab/>
+        <w:t>All software developers in the biomedical engineering field must adhere to the rules set out in Part 11 of the FDA’s Title 21. Although it doesn’t state specific testing procedures to be followed, section 11.10 of this document states the following criteria must be met by the procedures chosen by the developer:</w:t>
+      </w:r>
+    </w:p>
+    <w:p>
+      <w:r>
+        <w:t>“</w:t>
+      </w:r>
+      <w:r>
+        <w:t>(a) Validation of systems to ensure accuracy, reliability, consistent intended performance, and the ability to discern invalid or altered records.</w:t>
+      </w:r>
+    </w:p>
+    <w:p>
+      <w:r>
+        <w:t>(b) The ability to generate accurate and complete copies of records in both human readable and electronic form suitable for inspection, review, and copying by the agency. Persons should contact the agency if there are any questions regarding the ability of the agency to perform such review and copying of the electronic records.</w:t>
+      </w:r>
+    </w:p>
+    <w:p>
+      <w:r>
+        <w:t>(c) Protection of records to enable their accurate and ready retrieval throughout the records retention period.</w:t>
+      </w:r>
+    </w:p>
+    <w:p>
+      <w:r>
+        <w:t>(d) Limiting system access to authorized individuals.</w:t>
+      </w:r>
+    </w:p>
+    <w:p>
+      <w:r>
+        <w:t xml:space="preserve">(e) Use of secure, computer-generated, time-stamped audit trails to independently record the date and time of operator entries and actions that create, modify, or delete electronic records. Record changes shall not obscure previously recorded information. Such audit trail documentation shall be retained for a </w:t>
+      </w:r>
+      <w:r>
+        <w:lastRenderedPageBreak/>
+        <w:t>period at least as long as that required for the subject electronic records and shall be available for agency review and copying.</w:t>
+      </w:r>
+    </w:p>
+    <w:p>
+      <w:r>
+        <w:t>(f) Use of operational system checks to enforce permitted sequencing of steps and events, as appropriate.</w:t>
+      </w:r>
+    </w:p>
+    <w:p>
+      <w:r>
+        <w:t>(g) Use of authority checks to ensure that only authorized individuals can use the system, electronically sign a record, access the operation or computer system input or output device, alter a record, or perform the operation at hand.</w:t>
+      </w:r>
+    </w:p>
+    <w:p>
+      <w:r>
+        <w:t>(h) Use of device (e.g., terminal) checks to determine, as appropriate, the validity of the source of data input or operational instruction.</w:t>
+      </w:r>
+    </w:p>
+    <w:p>
+      <w:r>
+        <w:t>(i) Determination that persons who develop, maintain, or use electronic record/electronic signature systems have the education, training, and experience to perform their assigned tasks.</w:t>
+      </w:r>
+    </w:p>
+    <w:p>
+      <w:r>
+        <w:t>(j) The establishment of, and adherence to, written policies that hold individuals accountable and responsible for actions initiated under their electronic signatures, in order to deter record and signature falsification.</w:t>
+      </w:r>
+    </w:p>
+    <w:p>
+      <w:r>
+        <w:t>(k) Use of appropriate controls over systems documentation including:</w:t>
+      </w:r>
+    </w:p>
+    <w:p>
+      <w:r>
+        <w:t>(1) Adequate controls over the distribution of, access to, and use of documentation for system operation and maintenance.</w:t>
+      </w:r>
+    </w:p>
+    <w:p>
+      <w:r>
+        <w:t>(2) Revision and change control procedures to maintain an audit trail that documents time-sequenced development and modification of systems documentation.</w:t>
+      </w:r>
+      <w:r>
+        <w:t>”</w:t>
+      </w:r>
+      <w:r>
+        <w:br/>
+      </w:r>
+      <w:r>
+        <w:br/>
+        <w:t>Link to this documentation:</w:t>
+      </w:r>
+    </w:p>
+    <w:p>
+      <w:pPr>
+        <w:rPr>
+          <w:rStyle w:val="Hyperlink"/>
+        </w:rPr>
+      </w:pPr>
+      <w:hyperlink r:id="rId5" w:history="1">
+        <w:r>
+          <w:rPr>
+            <w:rStyle w:val="Hyperlink"/>
+          </w:rPr>
+          <w:t>http://www.accessdata.fda.gov/scripts/cdrh/cfdocs/cfcfr/CFRSearch.cfm?CFRPart=11&amp;showFR=1&amp;subpartNode=21:1.0.1.1.7.2</w:t>
+        </w:r>
+      </w:hyperlink>
+    </w:p>
+    <w:p>
+      <w:r>
+        <w:tab/>
+        <w:t>To summarize some of the points of this standard, the programmer is free to do testing and development however they would like as long as they adhere to some rules and guidelines:</w:t>
+      </w:r>
+    </w:p>
+    <w:p>
+      <w:pPr>
+        <w:pStyle w:val="ListParagraph"/>
+        <w:numPr>
+          <w:ilvl w:val="0"/>
+          <w:numId w:val="10"/>
+        </w:numPr>
+      </w:pPr>
+      <w:r>
+        <w:t>It is necessary to have the ability to create backups of any data that is stored. These backups must have both a human readable version and a version that can be inputted back into the program if need be.</w:t>
+      </w:r>
+    </w:p>
+    <w:p>
+      <w:pPr>
+        <w:pStyle w:val="ListParagraph"/>
+        <w:numPr>
+          <w:ilvl w:val="0"/>
+          <w:numId w:val="10"/>
+        </w:numPr>
+      </w:pPr>
+      <w:r>
+        <w:t>It is necessary to have access control so that only authorized people can access the system. Also the program must keep logs of who accessed the systems, what they did and when they did it. And all changed must be reversible so the old information can be retrieved if needed.</w:t>
+      </w:r>
+    </w:p>
+    <w:p>
+      <w:pPr>
+        <w:ind w:firstLine="720"/>
+      </w:pPr>
+      <w:r>
+        <w:t>Some of the other rules outlined in this document pertain to the operators of the system rather than the developers.</w:t>
+      </w:r>
+    </w:p>
+    <w:p>
+      <w:pPr>
+        <w:rPr>
+          <w:b/>
+        </w:rPr>
+      </w:pPr>
+      <w:r>
+        <w:rPr>
+          <w:b/>
+        </w:rPr>
+        <w:lastRenderedPageBreak/>
+        <w:t xml:space="preserve">Specific Examples </w:t>
+      </w:r>
+      <w:r>
+        <w:rPr>
+          <w:b/>
+        </w:rPr>
+        <w:t>Where C</w:t>
+      </w:r>
+      <w:r>
+        <w:rPr>
+          <w:b/>
+        </w:rPr>
+        <w:t xml:space="preserve">ertain </w:t>
+      </w:r>
+      <w:r>
+        <w:rPr>
+          <w:b/>
+        </w:rPr>
+        <w:t>C</w:t>
+      </w:r>
+      <w:r>
+        <w:rPr>
+          <w:b/>
+        </w:rPr>
+        <w:t xml:space="preserve">riteria </w:t>
+      </w:r>
+      <w:r>
+        <w:rPr>
+          <w:b/>
+        </w:rPr>
+        <w:t>are Necessary</w:t>
+      </w:r>
+    </w:p>
+    <w:p>
+      <w:r>
+        <w:t xml:space="preserve">Surgical </w:t>
+      </w:r>
       <w:r>
         <w:t>Machines</w:t>
       </w:r>
@@ -62,11 +386,6 @@
       </w:r>
     </w:p>
     <w:p>
-      <w:r>
-        <w:t>Security</w:t>
-      </w:r>
-    </w:p>
-    <w:p>
       <w:pPr>
         <w:pStyle w:val="ListParagraph"/>
         <w:numPr>
@@ -75,14 +394,26 @@
         </w:numPr>
       </w:pPr>
       <w:r>
-        <w:t>Hackers can gain access to patient heart monitors</w:t>
+        <w:t>Security</w:t>
       </w:r>
     </w:p>
     <w:p>
       <w:pPr>
         <w:pStyle w:val="ListParagraph"/>
         <w:numPr>
-          <w:ilvl w:val="0"/>
+          <w:ilvl w:val="1"/>
+          <w:numId w:val="6"/>
+        </w:numPr>
+      </w:pPr>
+      <w:r>
+        <w:t>Hackers can gain access to patient heart monitors</w:t>
+      </w:r>
+    </w:p>
+    <w:p>
+      <w:pPr>
+        <w:pStyle w:val="ListParagraph"/>
+        <w:numPr>
+          <w:ilvl w:val="1"/>
           <w:numId w:val="6"/>
         </w:numPr>
       </w:pPr>
@@ -113,15 +444,13 @@
         </w:numPr>
       </w:pPr>
       <w:r>
-        <w:t>Easy to keep up to date, fast and efficient</w:t>
-      </w:r>
-    </w:p>
-    <w:p>
-      <w:r>
-        <w:t>Software developers must follow Part 11 of the FDA’s Title 21 and the rest of the is up to the developer</w:t>
+        <w:t>Easy</w:t>
       </w:r>
       <w:bookmarkStart w:id="0" w:name="_GoBack"/>
       <w:bookmarkEnd w:id="0"/>
+      <w:r>
+        <w:t xml:space="preserve"> to keep up to date, fast and efficient</w:t>
+      </w:r>
     </w:p>
     <w:sectPr>
       <w:pgSz w:w="12240" w:h="15840"/>
@@ -134,8 +463,120 @@
 </file>
 
 <file path=word/numbering.xml><?xml version="1.0" encoding="utf-8"?>
-<w:numbering xmlns:wpc="http://schemas.microsoft.com/office/word/2010/wordprocessingCanvas" xmlns:mc="http://schemas.openxmlformats.org/markup-compatibility/2006" xmlns:o="urn:schemas-microsoft-com:office:office" xmlns:r="http://schemas.openxmlformats.org/officeDocument/2006/relationships" xmlns:m="http://schemas.openxmlformats.org/officeDocument/2006/math" xmlns:v="urn:schemas-microsoft-com:vml" xmlns:wp14="http://schemas.microsoft.com/office/word/2010/wordprocessingDrawing" xmlns:wp="http://schemas.openxmlformats.org/drawingml/2006/wordprocessingDrawing" xmlns:w10="urn:schemas-microsoft-com:office:word" xmlns:w="http://schemas.openxmlformats.org/wordprocessingml/2006/main" xmlns:w14="http://schemas.microsoft.com/office/word/2010/wordml" xmlns:wpg="http://schemas.microsoft.com/office/word/2010/wordprocessingGroup" xmlns:wpi="http://schemas.microsoft.com/office/word/2010/wordprocessingInk" xmlns:wne="http://schemas.microsoft.com/office/word/2006/wordml" xmlns:wps="http://schemas.microsoft.com/office/word/2010/wordprocessingShape" mc:Ignorable="w14 wp14">
+<w:numbering xmlns:wpc="http://schemas.microsoft.com/office/word/2010/wordprocessingCanvas" xmlns:mc="http://schemas.openxmlformats.org/markup-compatibility/2006" xmlns:o="urn:schemas-microsoft-com:office:office" xmlns:r="http://schemas.openxmlformats.org/officeDocument/2006/relationships" xmlns:m="http://schemas.openxmlformats.org/officeDocument/2006/math" xmlns:v="urn:schemas-microsoft-com:vml" xmlns:wp14="http://schemas.microsoft.com/office/word/2010/wordprocessingDrawing" xmlns:wp="http://schemas.openxmlformats.org/drawingml/2006/wordprocessingDrawing" xmlns:w10="urn:schemas-microsoft-com:office:word" xmlns:w="http://schemas.openxmlformats.org/wordprocessingml/2006/main" xmlns:w14="http://schemas.microsoft.com/office/word/2010/wordml" xmlns:w15="http://schemas.microsoft.com/office/word/2012/wordml" xmlns:wpg="http://schemas.microsoft.com/office/word/2010/wordprocessingGroup" xmlns:wpi="http://schemas.microsoft.com/office/word/2010/wordprocessingInk" xmlns:wne="http://schemas.microsoft.com/office/word/2006/wordml" xmlns:wps="http://schemas.microsoft.com/office/word/2010/wordprocessingShape" mc:Ignorable="w14 w15 wp14">
   <w:abstractNum w:abstractNumId="0">
+    <w:nsid w:val="05F94A6F"/>
+    <w:multiLevelType w:val="hybridMultilevel"/>
+    <w:tmpl w:val="9D6E23BE"/>
+    <w:lvl w:ilvl="0" w:tplc="12966596">
+      <w:numFmt w:val="bullet"/>
+      <w:lvlText w:val="-"/>
+      <w:lvlJc w:val="left"/>
+      <w:pPr>
+        <w:ind w:left="1080" w:hanging="360"/>
+      </w:pPr>
+      <w:rPr>
+        <w:rFonts w:ascii="Calibri" w:eastAsiaTheme="minorHAnsi" w:hAnsi="Calibri" w:cstheme="minorBidi" w:hint="default"/>
+      </w:rPr>
+    </w:lvl>
+    <w:lvl w:ilvl="1" w:tplc="04090003">
+      <w:start w:val="1"/>
+      <w:numFmt w:val="bullet"/>
+      <w:lvlText w:val="o"/>
+      <w:lvlJc w:val="left"/>
+      <w:pPr>
+        <w:ind w:left="1800" w:hanging="360"/>
+      </w:pPr>
+      <w:rPr>
+        <w:rFonts w:ascii="Courier New" w:hAnsi="Courier New" w:cs="Courier New" w:hint="default"/>
+      </w:rPr>
+    </w:lvl>
+    <w:lvl w:ilvl="2" w:tplc="04090005" w:tentative="1">
+      <w:start w:val="1"/>
+      <w:numFmt w:val="bullet"/>
+      <w:lvlText w:val=""/>
+      <w:lvlJc w:val="left"/>
+      <w:pPr>
+        <w:ind w:left="2520" w:hanging="360"/>
+      </w:pPr>
+      <w:rPr>
+        <w:rFonts w:ascii="Wingdings" w:hAnsi="Wingdings" w:hint="default"/>
+      </w:rPr>
+    </w:lvl>
+    <w:lvl w:ilvl="3" w:tplc="04090001" w:tentative="1">
+      <w:start w:val="1"/>
+      <w:numFmt w:val="bullet"/>
+      <w:lvlText w:val=""/>
+      <w:lvlJc w:val="left"/>
+      <w:pPr>
+        <w:ind w:left="3240" w:hanging="360"/>
+      </w:pPr>
+      <w:rPr>
+        <w:rFonts w:ascii="Symbol" w:hAnsi="Symbol" w:hint="default"/>
+      </w:rPr>
+    </w:lvl>
+    <w:lvl w:ilvl="4" w:tplc="04090003" w:tentative="1">
+      <w:start w:val="1"/>
+      <w:numFmt w:val="bullet"/>
+      <w:lvlText w:val="o"/>
+      <w:lvlJc w:val="left"/>
+      <w:pPr>
+        <w:ind w:left="3960" w:hanging="360"/>
+      </w:pPr>
+      <w:rPr>
+        <w:rFonts w:ascii="Courier New" w:hAnsi="Courier New" w:cs="Courier New" w:hint="default"/>
+      </w:rPr>
+    </w:lvl>
+    <w:lvl w:ilvl="5" w:tplc="04090005" w:tentative="1">
+      <w:start w:val="1"/>
+      <w:numFmt w:val="bullet"/>
+      <w:lvlText w:val=""/>
+      <w:lvlJc w:val="left"/>
+      <w:pPr>
+        <w:ind w:left="4680" w:hanging="360"/>
+      </w:pPr>
+      <w:rPr>
+        <w:rFonts w:ascii="Wingdings" w:hAnsi="Wingdings" w:hint="default"/>
+      </w:rPr>
+    </w:lvl>
+    <w:lvl w:ilvl="6" w:tplc="04090001" w:tentative="1">
+      <w:start w:val="1"/>
+      <w:numFmt w:val="bullet"/>
+      <w:lvlText w:val=""/>
+      <w:lvlJc w:val="left"/>
+      <w:pPr>
+        <w:ind w:left="5400" w:hanging="360"/>
+      </w:pPr>
+      <w:rPr>
+        <w:rFonts w:ascii="Symbol" w:hAnsi="Symbol" w:hint="default"/>
+      </w:rPr>
+    </w:lvl>
+    <w:lvl w:ilvl="7" w:tplc="04090003" w:tentative="1">
+      <w:start w:val="1"/>
+      <w:numFmt w:val="bullet"/>
+      <w:lvlText w:val="o"/>
+      <w:lvlJc w:val="left"/>
+      <w:pPr>
+        <w:ind w:left="6120" w:hanging="360"/>
+      </w:pPr>
+      <w:rPr>
+        <w:rFonts w:ascii="Courier New" w:hAnsi="Courier New" w:cs="Courier New" w:hint="default"/>
+      </w:rPr>
+    </w:lvl>
+    <w:lvl w:ilvl="8" w:tplc="04090005" w:tentative="1">
+      <w:start w:val="1"/>
+      <w:numFmt w:val="bullet"/>
+      <w:lvlText w:val=""/>
+      <w:lvlJc w:val="left"/>
+      <w:pPr>
+        <w:ind w:left="6840" w:hanging="360"/>
+      </w:pPr>
+      <w:rPr>
+        <w:rFonts w:ascii="Wingdings" w:hAnsi="Wingdings" w:hint="default"/>
+      </w:rPr>
+    </w:lvl>
+  </w:abstractNum>
+  <w:abstractNum w:abstractNumId="1">
     <w:nsid w:val="1A915F4C"/>
     <w:multiLevelType w:val="multilevel"/>
     <w:tmpl w:val="110C36D6"/>
@@ -248,7 +689,7 @@
       </w:rPr>
     </w:lvl>
   </w:abstractNum>
-  <w:abstractNum w:abstractNumId="1">
+  <w:abstractNum w:abstractNumId="2">
     <w:nsid w:val="302C4B84"/>
     <w:multiLevelType w:val="hybridMultilevel"/>
     <w:tmpl w:val="A62A28C0"/>
@@ -334,7 +775,120 @@
       </w:pPr>
     </w:lvl>
   </w:abstractNum>
-  <w:abstractNum w:abstractNumId="2">
+  <w:abstractNum w:abstractNumId="3">
+    <w:nsid w:val="3ADD674B"/>
+    <w:multiLevelType w:val="hybridMultilevel"/>
+    <w:tmpl w:val="F698ECAC"/>
+    <w:lvl w:ilvl="0" w:tplc="04090001">
+      <w:start w:val="1"/>
+      <w:numFmt w:val="bullet"/>
+      <w:lvlText w:val=""/>
+      <w:lvlJc w:val="left"/>
+      <w:pPr>
+        <w:ind w:left="720" w:hanging="360"/>
+      </w:pPr>
+      <w:rPr>
+        <w:rFonts w:ascii="Symbol" w:hAnsi="Symbol" w:hint="default"/>
+      </w:rPr>
+    </w:lvl>
+    <w:lvl w:ilvl="1" w:tplc="04090003" w:tentative="1">
+      <w:start w:val="1"/>
+      <w:numFmt w:val="bullet"/>
+      <w:lvlText w:val="o"/>
+      <w:lvlJc w:val="left"/>
+      <w:pPr>
+        <w:ind w:left="1440" w:hanging="360"/>
+      </w:pPr>
+      <w:rPr>
+        <w:rFonts w:ascii="Courier New" w:hAnsi="Courier New" w:cs="Courier New" w:hint="default"/>
+      </w:rPr>
+    </w:lvl>
+    <w:lvl w:ilvl="2" w:tplc="04090005" w:tentative="1">
+      <w:start w:val="1"/>
+      <w:numFmt w:val="bullet"/>
+      <w:lvlText w:val=""/>
+      <w:lvlJc w:val="left"/>
+      <w:pPr>
+        <w:ind w:left="2160" w:hanging="360"/>
+      </w:pPr>
+      <w:rPr>
+        <w:rFonts w:ascii="Wingdings" w:hAnsi="Wingdings" w:hint="default"/>
+      </w:rPr>
+    </w:lvl>
+    <w:lvl w:ilvl="3" w:tplc="04090001" w:tentative="1">
+      <w:start w:val="1"/>
+      <w:numFmt w:val="bullet"/>
+      <w:lvlText w:val=""/>
+      <w:lvlJc w:val="left"/>
+      <w:pPr>
+        <w:ind w:left="2880" w:hanging="360"/>
+      </w:pPr>
+      <w:rPr>
+        <w:rFonts w:ascii="Symbol" w:hAnsi="Symbol" w:hint="default"/>
+      </w:rPr>
+    </w:lvl>
+    <w:lvl w:ilvl="4" w:tplc="04090003" w:tentative="1">
+      <w:start w:val="1"/>
+      <w:numFmt w:val="bullet"/>
+      <w:lvlText w:val="o"/>
+      <w:lvlJc w:val="left"/>
+      <w:pPr>
+        <w:ind w:left="3600" w:hanging="360"/>
+      </w:pPr>
+      <w:rPr>
+        <w:rFonts w:ascii="Courier New" w:hAnsi="Courier New" w:cs="Courier New" w:hint="default"/>
+      </w:rPr>
+    </w:lvl>
+    <w:lvl w:ilvl="5" w:tplc="04090005" w:tentative="1">
+      <w:start w:val="1"/>
+      <w:numFmt w:val="bullet"/>
+      <w:lvlText w:val=""/>
+      <w:lvlJc w:val="left"/>
+      <w:pPr>
+        <w:ind w:left="4320" w:hanging="360"/>
+      </w:pPr>
+      <w:rPr>
+        <w:rFonts w:ascii="Wingdings" w:hAnsi="Wingdings" w:hint="default"/>
+      </w:rPr>
+    </w:lvl>
+    <w:lvl w:ilvl="6" w:tplc="04090001" w:tentative="1">
+      <w:start w:val="1"/>
+      <w:numFmt w:val="bullet"/>
+      <w:lvlText w:val=""/>
+      <w:lvlJc w:val="left"/>
+      <w:pPr>
+        <w:ind w:left="5040" w:hanging="360"/>
+      </w:pPr>
+      <w:rPr>
+        <w:rFonts w:ascii="Symbol" w:hAnsi="Symbol" w:hint="default"/>
+      </w:rPr>
+    </w:lvl>
+    <w:lvl w:ilvl="7" w:tplc="04090003" w:tentative="1">
+      <w:start w:val="1"/>
+      <w:numFmt w:val="bullet"/>
+      <w:lvlText w:val="o"/>
+      <w:lvlJc w:val="left"/>
+      <w:pPr>
+        <w:ind w:left="5760" w:hanging="360"/>
+      </w:pPr>
+      <w:rPr>
+        <w:rFonts w:ascii="Courier New" w:hAnsi="Courier New" w:cs="Courier New" w:hint="default"/>
+      </w:rPr>
+    </w:lvl>
+    <w:lvl w:ilvl="8" w:tplc="04090005" w:tentative="1">
+      <w:start w:val="1"/>
+      <w:numFmt w:val="bullet"/>
+      <w:lvlText w:val=""/>
+      <w:lvlJc w:val="left"/>
+      <w:pPr>
+        <w:ind w:left="6480" w:hanging="360"/>
+      </w:pPr>
+      <w:rPr>
+        <w:rFonts w:ascii="Wingdings" w:hAnsi="Wingdings" w:hint="default"/>
+      </w:rPr>
+    </w:lvl>
+  </w:abstractNum>
+  <w:abstractNum w:abstractNumId="4">
     <w:nsid w:val="3DD8583D"/>
     <w:multiLevelType w:val="hybridMultilevel"/>
     <w:tmpl w:val="BC8C000E"/>
@@ -446,7 +1000,119 @@
       </w:rPr>
     </w:lvl>
   </w:abstractNum>
-  <w:abstractNum w:abstractNumId="3">
+  <w:abstractNum w:abstractNumId="5">
+    <w:nsid w:val="4B1C2350"/>
+    <w:multiLevelType w:val="hybridMultilevel"/>
+    <w:tmpl w:val="1082892E"/>
+    <w:lvl w:ilvl="0" w:tplc="264E018E">
+      <w:numFmt w:val="bullet"/>
+      <w:lvlText w:val="-"/>
+      <w:lvlJc w:val="left"/>
+      <w:pPr>
+        <w:ind w:left="720" w:hanging="360"/>
+      </w:pPr>
+      <w:rPr>
+        <w:rFonts w:ascii="Calibri" w:eastAsiaTheme="minorHAnsi" w:hAnsi="Calibri" w:cstheme="minorBidi" w:hint="default"/>
+      </w:rPr>
+    </w:lvl>
+    <w:lvl w:ilvl="1" w:tplc="04090003" w:tentative="1">
+      <w:start w:val="1"/>
+      <w:numFmt w:val="bullet"/>
+      <w:lvlText w:val="o"/>
+      <w:lvlJc w:val="left"/>
+      <w:pPr>
+        <w:ind w:left="1440" w:hanging="360"/>
+      </w:pPr>
+      <w:rPr>
+        <w:rFonts w:ascii="Courier New" w:hAnsi="Courier New" w:cs="Courier New" w:hint="default"/>
+      </w:rPr>
+    </w:lvl>
+    <w:lvl w:ilvl="2" w:tplc="04090005" w:tentative="1">
+      <w:start w:val="1"/>
+      <w:numFmt w:val="bullet"/>
+      <w:lvlText w:val=""/>
+      <w:lvlJc w:val="left"/>
+      <w:pPr>
+        <w:ind w:left="2160" w:hanging="360"/>
+      </w:pPr>
+      <w:rPr>
+        <w:rFonts w:ascii="Wingdings" w:hAnsi="Wingdings" w:hint="default"/>
+      </w:rPr>
+    </w:lvl>
+    <w:lvl w:ilvl="3" w:tplc="04090001" w:tentative="1">
+      <w:start w:val="1"/>
+      <w:numFmt w:val="bullet"/>
+      <w:lvlText w:val=""/>
+      <w:lvlJc w:val="left"/>
+      <w:pPr>
+        <w:ind w:left="2880" w:hanging="360"/>
+      </w:pPr>
+      <w:rPr>
+        <w:rFonts w:ascii="Symbol" w:hAnsi="Symbol" w:hint="default"/>
+      </w:rPr>
+    </w:lvl>
+    <w:lvl w:ilvl="4" w:tplc="04090003" w:tentative="1">
+      <w:start w:val="1"/>
+      <w:numFmt w:val="bullet"/>
+      <w:lvlText w:val="o"/>
+      <w:lvlJc w:val="left"/>
+      <w:pPr>
+        <w:ind w:left="3600" w:hanging="360"/>
+      </w:pPr>
+      <w:rPr>
+        <w:rFonts w:ascii="Courier New" w:hAnsi="Courier New" w:cs="Courier New" w:hint="default"/>
+      </w:rPr>
+    </w:lvl>
+    <w:lvl w:ilvl="5" w:tplc="04090005" w:tentative="1">
+      <w:start w:val="1"/>
+      <w:numFmt w:val="bullet"/>
+      <w:lvlText w:val=""/>
+      <w:lvlJc w:val="left"/>
+      <w:pPr>
+        <w:ind w:left="4320" w:hanging="360"/>
+      </w:pPr>
+      <w:rPr>
+        <w:rFonts w:ascii="Wingdings" w:hAnsi="Wingdings" w:hint="default"/>
+      </w:rPr>
+    </w:lvl>
+    <w:lvl w:ilvl="6" w:tplc="04090001" w:tentative="1">
+      <w:start w:val="1"/>
+      <w:numFmt w:val="bullet"/>
+      <w:lvlText w:val=""/>
+      <w:lvlJc w:val="left"/>
+      <w:pPr>
+        <w:ind w:left="5040" w:hanging="360"/>
+      </w:pPr>
+      <w:rPr>
+        <w:rFonts w:ascii="Symbol" w:hAnsi="Symbol" w:hint="default"/>
+      </w:rPr>
+    </w:lvl>
+    <w:lvl w:ilvl="7" w:tplc="04090003" w:tentative="1">
+      <w:start w:val="1"/>
+      <w:numFmt w:val="bullet"/>
+      <w:lvlText w:val="o"/>
+      <w:lvlJc w:val="left"/>
+      <w:pPr>
+        <w:ind w:left="5760" w:hanging="360"/>
+      </w:pPr>
+      <w:rPr>
+        <w:rFonts w:ascii="Courier New" w:hAnsi="Courier New" w:cs="Courier New" w:hint="default"/>
+      </w:rPr>
+    </w:lvl>
+    <w:lvl w:ilvl="8" w:tplc="04090005" w:tentative="1">
+      <w:start w:val="1"/>
+      <w:numFmt w:val="bullet"/>
+      <w:lvlText w:val=""/>
+      <w:lvlJc w:val="left"/>
+      <w:pPr>
+        <w:ind w:left="6480" w:hanging="360"/>
+      </w:pPr>
+      <w:rPr>
+        <w:rFonts w:ascii="Wingdings" w:hAnsi="Wingdings" w:hint="default"/>
+      </w:rPr>
+    </w:lvl>
+  </w:abstractNum>
+  <w:abstractNum w:abstractNumId="6">
     <w:nsid w:val="591D6E0D"/>
     <w:multiLevelType w:val="hybridMultilevel"/>
     <w:tmpl w:val="B1441B0A"/>
@@ -558,7 +1224,7 @@
       </w:rPr>
     </w:lvl>
   </w:abstractNum>
-  <w:abstractNum w:abstractNumId="4">
+  <w:abstractNum w:abstractNumId="7">
     <w:nsid w:val="659E198B"/>
     <w:multiLevelType w:val="hybridMultilevel"/>
     <w:tmpl w:val="BE4E5D74"/>
@@ -573,7 +1239,7 @@
         <w:rFonts w:ascii="Calibri" w:eastAsiaTheme="minorHAnsi" w:hAnsi="Calibri" w:cstheme="minorBidi" w:hint="default"/>
       </w:rPr>
     </w:lvl>
-    <w:lvl w:ilvl="1" w:tplc="04090003" w:tentative="1">
+    <w:lvl w:ilvl="1" w:tplc="04090003">
       <w:start w:val="1"/>
       <w:numFmt w:val="bullet"/>
       <w:lvlText w:val="o"/>
@@ -670,7 +1336,7 @@
       </w:rPr>
     </w:lvl>
   </w:abstractNum>
-  <w:abstractNum w:abstractNumId="5">
+  <w:abstractNum w:abstractNumId="8">
     <w:nsid w:val="6E661836"/>
     <w:multiLevelType w:val="hybridMultilevel"/>
     <w:tmpl w:val="41CA6FCC"/>
@@ -783,7 +1449,7 @@
       </w:rPr>
     </w:lvl>
   </w:abstractNum>
-  <w:abstractNum w:abstractNumId="6">
+  <w:abstractNum w:abstractNumId="9">
     <w:nsid w:val="7D8B01F6"/>
     <w:multiLevelType w:val="hybridMultilevel"/>
     <w:tmpl w:val="EFF67A90"/>
@@ -897,31 +1563,40 @@
     </w:lvl>
   </w:abstractNum>
   <w:num w:numId="1">
+    <w:abstractNumId w:val="6"/>
+  </w:num>
+  <w:num w:numId="2">
+    <w:abstractNumId w:val="2"/>
+  </w:num>
+  <w:num w:numId="3">
+    <w:abstractNumId w:val="9"/>
+  </w:num>
+  <w:num w:numId="4">
+    <w:abstractNumId w:val="1"/>
+  </w:num>
+  <w:num w:numId="5">
+    <w:abstractNumId w:val="8"/>
+  </w:num>
+  <w:num w:numId="6">
+    <w:abstractNumId w:val="7"/>
+  </w:num>
+  <w:num w:numId="7">
+    <w:abstractNumId w:val="4"/>
+  </w:num>
+  <w:num w:numId="8">
+    <w:abstractNumId w:val="5"/>
+  </w:num>
+  <w:num w:numId="9">
     <w:abstractNumId w:val="3"/>
   </w:num>
-  <w:num w:numId="2">
-    <w:abstractNumId w:val="1"/>
-  </w:num>
-  <w:num w:numId="3">
-    <w:abstractNumId w:val="6"/>
-  </w:num>
-  <w:num w:numId="4">
+  <w:num w:numId="10">
     <w:abstractNumId w:val="0"/>
-  </w:num>
-  <w:num w:numId="5">
-    <w:abstractNumId w:val="5"/>
-  </w:num>
-  <w:num w:numId="6">
-    <w:abstractNumId w:val="4"/>
-  </w:num>
-  <w:num w:numId="7">
-    <w:abstractNumId w:val="2"/>
   </w:num>
 </w:numbering>
 </file>
 
 <file path=word/styles.xml><?xml version="1.0" encoding="utf-8"?>
-<w:styles xmlns:mc="http://schemas.openxmlformats.org/markup-compatibility/2006" xmlns:r="http://schemas.openxmlformats.org/officeDocument/2006/relationships" xmlns:w="http://schemas.openxmlformats.org/wordprocessingml/2006/main" xmlns:w14="http://schemas.microsoft.com/office/word/2010/wordml" mc:Ignorable="w14">
+<w:styles xmlns:mc="http://schemas.openxmlformats.org/markup-compatibility/2006" xmlns:r="http://schemas.openxmlformats.org/officeDocument/2006/relationships" xmlns:w="http://schemas.openxmlformats.org/wordprocessingml/2006/main" xmlns:w14="http://schemas.microsoft.com/office/word/2010/wordml" xmlns:w15="http://schemas.microsoft.com/office/word/2012/wordml" mc:Ignorable="w14 w15">
   <w:docDefaults>
     <w:rPrDefault>
       <w:rPr>
@@ -937,144 +1612,378 @@
       </w:pPr>
     </w:pPrDefault>
   </w:docDefaults>
-  <w:latentStyles w:defLockedState="0" w:defUIPriority="99" w:defSemiHidden="1" w:defUnhideWhenUsed="1" w:defQFormat="0" w:count="267">
-    <w:lsdException w:name="Normal" w:semiHidden="0" w:uiPriority="0" w:unhideWhenUsed="0" w:qFormat="1"/>
-    <w:lsdException w:name="heading 1" w:semiHidden="0" w:uiPriority="9" w:unhideWhenUsed="0" w:qFormat="1"/>
-    <w:lsdException w:name="heading 2" w:uiPriority="9" w:qFormat="1"/>
-    <w:lsdException w:name="heading 3" w:uiPriority="9" w:qFormat="1"/>
-    <w:lsdException w:name="heading 4" w:uiPriority="9" w:qFormat="1"/>
-    <w:lsdException w:name="heading 5" w:uiPriority="9" w:qFormat="1"/>
-    <w:lsdException w:name="heading 6" w:uiPriority="9" w:qFormat="1"/>
-    <w:lsdException w:name="heading 7" w:uiPriority="9" w:qFormat="1"/>
-    <w:lsdException w:name="heading 8" w:uiPriority="9" w:qFormat="1"/>
-    <w:lsdException w:name="heading 9" w:uiPriority="9" w:qFormat="1"/>
-    <w:lsdException w:name="toc 1" w:uiPriority="39"/>
-    <w:lsdException w:name="toc 2" w:uiPriority="39"/>
-    <w:lsdException w:name="toc 3" w:uiPriority="39"/>
-    <w:lsdException w:name="toc 4" w:uiPriority="39"/>
-    <w:lsdException w:name="toc 5" w:uiPriority="39"/>
-    <w:lsdException w:name="toc 6" w:uiPriority="39"/>
-    <w:lsdException w:name="toc 7" w:uiPriority="39"/>
-    <w:lsdException w:name="toc 8" w:uiPriority="39"/>
-    <w:lsdException w:name="toc 9" w:uiPriority="39"/>
-    <w:lsdException w:name="caption" w:uiPriority="35" w:qFormat="1"/>
-    <w:lsdException w:name="Title" w:semiHidden="0" w:uiPriority="10" w:unhideWhenUsed="0" w:qFormat="1"/>
-    <w:lsdException w:name="Default Paragraph Font" w:uiPriority="1"/>
-    <w:lsdException w:name="Subtitle" w:semiHidden="0" w:uiPriority="11" w:unhideWhenUsed="0" w:qFormat="1"/>
-    <w:lsdException w:name="Strong" w:semiHidden="0" w:uiPriority="22" w:unhideWhenUsed="0" w:qFormat="1"/>
-    <w:lsdException w:name="Emphasis" w:semiHidden="0" w:uiPriority="20" w:unhideWhenUsed="0" w:qFormat="1"/>
-    <w:lsdException w:name="Table Grid" w:semiHidden="0" w:uiPriority="59" w:unhideWhenUsed="0"/>
-    <w:lsdException w:name="Placeholder Text" w:unhideWhenUsed="0"/>
-    <w:lsdException w:name="No Spacing" w:semiHidden="0" w:uiPriority="1" w:unhideWhenUsed="0" w:qFormat="1"/>
-    <w:lsdException w:name="Light Shading" w:semiHidden="0" w:uiPriority="60" w:unhideWhenUsed="0"/>
-    <w:lsdException w:name="Light List" w:semiHidden="0" w:uiPriority="61" w:unhideWhenUsed="0"/>
-    <w:lsdException w:name="Light Grid" w:semiHidden="0" w:uiPriority="62" w:unhideWhenUsed="0"/>
-    <w:lsdException w:name="Medium Shading 1" w:semiHidden="0" w:uiPriority="63" w:unhideWhenUsed="0"/>
-    <w:lsdException w:name="Medium Shading 2" w:semiHidden="0" w:uiPriority="64" w:unhideWhenUsed="0"/>
-    <w:lsdException w:name="Medium List 1" w:semiHidden="0" w:uiPriority="65" w:unhideWhenUsed="0"/>
-    <w:lsdException w:name="Medium List 2" w:semiHidden="0" w:uiPriority="66" w:unhideWhenUsed="0"/>
-    <w:lsdException w:name="Medium Grid 1" w:semiHidden="0" w:uiPriority="67" w:unhideWhenUsed="0"/>
-    <w:lsdException w:name="Medium Grid 2" w:semiHidden="0" w:uiPriority="68" w:unhideWhenUsed="0"/>
-    <w:lsdException w:name="Medium Grid 3" w:semiHidden="0" w:uiPriority="69" w:unhideWhenUsed="0"/>
-    <w:lsdException w:name="Dark List" w:semiHidden="0" w:uiPriority="70" w:unhideWhenUsed="0"/>
-    <w:lsdException w:name="Colorful Shading" w:semiHidden="0" w:uiPriority="71" w:unhideWhenUsed="0"/>
-    <w:lsdException w:name="Colorful List" w:semiHidden="0" w:uiPriority="72" w:unhideWhenUsed="0"/>
-    <w:lsdException w:name="Colorful Grid" w:semiHidden="0" w:uiPriority="73" w:unhideWhenUsed="0"/>
-    <w:lsdException w:name="Light Shading Accent 1" w:semiHidden="0" w:uiPriority="60" w:unhideWhenUsed="0"/>
-    <w:lsdException w:name="Light List Accent 1" w:semiHidden="0" w:uiPriority="61" w:unhideWhenUsed="0"/>
-    <w:lsdException w:name="Light Grid Accent 1" w:semiHidden="0" w:uiPriority="62" w:unhideWhenUsed="0"/>
-    <w:lsdException w:name="Medium Shading 1 Accent 1" w:semiHidden="0" w:uiPriority="63" w:unhideWhenUsed="0"/>
-    <w:lsdException w:name="Medium Shading 2 Accent 1" w:semiHidden="0" w:uiPriority="64" w:unhideWhenUsed="0"/>
-    <w:lsdException w:name="Medium List 1 Accent 1" w:semiHidden="0" w:uiPriority="65" w:unhideWhenUsed="0"/>
-    <w:lsdException w:name="Revision" w:unhideWhenUsed="0"/>
-    <w:lsdException w:name="List Paragraph" w:semiHidden="0" w:uiPriority="34" w:unhideWhenUsed="0" w:qFormat="1"/>
-    <w:lsdException w:name="Quote" w:semiHidden="0" w:uiPriority="29" w:unhideWhenUsed="0" w:qFormat="1"/>
-    <w:lsdException w:name="Intense Quote" w:semiHidden="0" w:uiPriority="30" w:unhideWhenUsed="0" w:qFormat="1"/>
-    <w:lsdException w:name="Medium List 2 Accent 1" w:semiHidden="0" w:uiPriority="66" w:unhideWhenUsed="0"/>
-    <w:lsdException w:name="Medium Grid 1 Accent 1" w:semiHidden="0" w:uiPriority="67" w:unhideWhenUsed="0"/>
-    <w:lsdException w:name="Medium Grid 2 Accent 1" w:semiHidden="0" w:uiPriority="68" w:unhideWhenUsed="0"/>
-    <w:lsdException w:name="Medium Grid 3 Accent 1" w:semiHidden="0" w:uiPriority="69" w:unhideWhenUsed="0"/>
-    <w:lsdException w:name="Dark List Accent 1" w:semiHidden="0" w:uiPriority="70" w:unhideWhenUsed="0"/>
-    <w:lsdException w:name="Colorful Shading Accent 1" w:semiHidden="0" w:uiPriority="71" w:unhideWhenUsed="0"/>
-    <w:lsdException w:name="Colorful List Accent 1" w:semiHidden="0" w:uiPriority="72" w:unhideWhenUsed="0"/>
-    <w:lsdException w:name="Colorful Grid Accent 1" w:semiHidden="0" w:uiPriority="73" w:unhideWhenUsed="0"/>
-    <w:lsdException w:name="Light Shading Accent 2" w:semiHidden="0" w:uiPriority="60" w:unhideWhenUsed="0"/>
-    <w:lsdException w:name="Light List Accent 2" w:semiHidden="0" w:uiPriority="61" w:unhideWhenUsed="0"/>
-    <w:lsdException w:name="Light Grid Accent 2" w:semiHidden="0" w:uiPriority="62" w:unhideWhenUsed="0"/>
-    <w:lsdException w:name="Medium Shading 1 Accent 2" w:semiHidden="0" w:uiPriority="63" w:unhideWhenUsed="0"/>
-    <w:lsdException w:name="Medium Shading 2 Accent 2" w:semiHidden="0" w:uiPriority="64" w:unhideWhenUsed="0"/>
-    <w:lsdException w:name="Medium List 1 Accent 2" w:semiHidden="0" w:uiPriority="65" w:unhideWhenUsed="0"/>
-    <w:lsdException w:name="Medium List 2 Accent 2" w:semiHidden="0" w:uiPriority="66" w:unhideWhenUsed="0"/>
-    <w:lsdException w:name="Medium Grid 1 Accent 2" w:semiHidden="0" w:uiPriority="67" w:unhideWhenUsed="0"/>
-    <w:lsdException w:name="Medium Grid 2 Accent 2" w:semiHidden="0" w:uiPriority="68" w:unhideWhenUsed="0"/>
-    <w:lsdException w:name="Medium Grid 3 Accent 2" w:semiHidden="0" w:uiPriority="69" w:unhideWhenUsed="0"/>
-    <w:lsdException w:name="Dark List Accent 2" w:semiHidden="0" w:uiPriority="70" w:unhideWhenUsed="0"/>
-    <w:lsdException w:name="Colorful Shading Accent 2" w:semiHidden="0" w:uiPriority="71" w:unhideWhenUsed="0"/>
-    <w:lsdException w:name="Colorful List Accent 2" w:semiHidden="0" w:uiPriority="72" w:unhideWhenUsed="0"/>
-    <w:lsdException w:name="Colorful Grid Accent 2" w:semiHidden="0" w:uiPriority="73" w:unhideWhenUsed="0"/>
-    <w:lsdException w:name="Light Shading Accent 3" w:semiHidden="0" w:uiPriority="60" w:unhideWhenUsed="0"/>
-    <w:lsdException w:name="Light List Accent 3" w:semiHidden="0" w:uiPriority="61" w:unhideWhenUsed="0"/>
-    <w:lsdException w:name="Light Grid Accent 3" w:semiHidden="0" w:uiPriority="62" w:unhideWhenUsed="0"/>
-    <w:lsdException w:name="Medium Shading 1 Accent 3" w:semiHidden="0" w:uiPriority="63" w:unhideWhenUsed="0"/>
-    <w:lsdException w:name="Medium Shading 2 Accent 3" w:semiHidden="0" w:uiPriority="64" w:unhideWhenUsed="0"/>
-    <w:lsdException w:name="Medium List 1 Accent 3" w:semiHidden="0" w:uiPriority="65" w:unhideWhenUsed="0"/>
-    <w:lsdException w:name="Medium List 2 Accent 3" w:semiHidden="0" w:uiPriority="66" w:unhideWhenUsed="0"/>
-    <w:lsdException w:name="Medium Grid 1 Accent 3" w:semiHidden="0" w:uiPriority="67" w:unhideWhenUsed="0"/>
-    <w:lsdException w:name="Medium Grid 2 Accent 3" w:semiHidden="0" w:uiPriority="68" w:unhideWhenUsed="0"/>
-    <w:lsdException w:name="Medium Grid 3 Accent 3" w:semiHidden="0" w:uiPriority="69" w:unhideWhenUsed="0"/>
-    <w:lsdException w:name="Dark List Accent 3" w:semiHidden="0" w:uiPriority="70" w:unhideWhenUsed="0"/>
-    <w:lsdException w:name="Colorful Shading Accent 3" w:semiHidden="0" w:uiPriority="71" w:unhideWhenUsed="0"/>
-    <w:lsdException w:name="Colorful List Accent 3" w:semiHidden="0" w:uiPriority="72" w:unhideWhenUsed="0"/>
-    <w:lsdException w:name="Colorful Grid Accent 3" w:semiHidden="0" w:uiPriority="73" w:unhideWhenUsed="0"/>
-    <w:lsdException w:name="Light Shading Accent 4" w:semiHidden="0" w:uiPriority="60" w:unhideWhenUsed="0"/>
-    <w:lsdException w:name="Light List Accent 4" w:semiHidden="0" w:uiPriority="61" w:unhideWhenUsed="0"/>
-    <w:lsdException w:name="Light Grid Accent 4" w:semiHidden="0" w:uiPriority="62" w:unhideWhenUsed="0"/>
-    <w:lsdException w:name="Medium Shading 1 Accent 4" w:semiHidden="0" w:uiPriority="63" w:unhideWhenUsed="0"/>
-    <w:lsdException w:name="Medium Shading 2 Accent 4" w:semiHidden="0" w:uiPriority="64" w:unhideWhenUsed="0"/>
-    <w:lsdException w:name="Medium List 1 Accent 4" w:semiHidden="0" w:uiPriority="65" w:unhideWhenUsed="0"/>
-    <w:lsdException w:name="Medium List 2 Accent 4" w:semiHidden="0" w:uiPriority="66" w:unhideWhenUsed="0"/>
-    <w:lsdException w:name="Medium Grid 1 Accent 4" w:semiHidden="0" w:uiPriority="67" w:unhideWhenUsed="0"/>
-    <w:lsdException w:name="Medium Grid 2 Accent 4" w:semiHidden="0" w:uiPriority="68" w:unhideWhenUsed="0"/>
-    <w:lsdException w:name="Medium Grid 3 Accent 4" w:semiHidden="0" w:uiPriority="69" w:unhideWhenUsed="0"/>
-    <w:lsdException w:name="Dark List Accent 4" w:semiHidden="0" w:uiPriority="70" w:unhideWhenUsed="0"/>
-    <w:lsdException w:name="Colorful Shading Accent 4" w:semiHidden="0" w:uiPriority="71" w:unhideWhenUsed="0"/>
-    <w:lsdException w:name="Colorful List Accent 4" w:semiHidden="0" w:uiPriority="72" w:unhideWhenUsed="0"/>
-    <w:lsdException w:name="Colorful Grid Accent 4" w:semiHidden="0" w:uiPriority="73" w:unhideWhenUsed="0"/>
-    <w:lsdException w:name="Light Shading Accent 5" w:semiHidden="0" w:uiPriority="60" w:unhideWhenUsed="0"/>
-    <w:lsdException w:name="Light List Accent 5" w:semiHidden="0" w:uiPriority="61" w:unhideWhenUsed="0"/>
-    <w:lsdException w:name="Light Grid Accent 5" w:semiHidden="0" w:uiPriority="62" w:unhideWhenUsed="0"/>
-    <w:lsdException w:name="Medium Shading 1 Accent 5" w:semiHidden="0" w:uiPriority="63" w:unhideWhenUsed="0"/>
-    <w:lsdException w:name="Medium Shading 2 Accent 5" w:semiHidden="0" w:uiPriority="64" w:unhideWhenUsed="0"/>
-    <w:lsdException w:name="Medium List 1 Accent 5" w:semiHidden="0" w:uiPriority="65" w:unhideWhenUsed="0"/>
-    <w:lsdException w:name="Medium List 2 Accent 5" w:semiHidden="0" w:uiPriority="66" w:unhideWhenUsed="0"/>
-    <w:lsdException w:name="Medium Grid 1 Accent 5" w:semiHidden="0" w:uiPriority="67" w:unhideWhenUsed="0"/>
-    <w:lsdException w:name="Medium Grid 2 Accent 5" w:semiHidden="0" w:uiPriority="68" w:unhideWhenUsed="0"/>
-    <w:lsdException w:name="Medium Grid 3 Accent 5" w:semiHidden="0" w:uiPriority="69" w:unhideWhenUsed="0"/>
-    <w:lsdException w:name="Dark List Accent 5" w:semiHidden="0" w:uiPriority="70" w:unhideWhenUsed="0"/>
-    <w:lsdException w:name="Colorful Shading Accent 5" w:semiHidden="0" w:uiPriority="71" w:unhideWhenUsed="0"/>
-    <w:lsdException w:name="Colorful List Accent 5" w:semiHidden="0" w:uiPriority="72" w:unhideWhenUsed="0"/>
-    <w:lsdException w:name="Colorful Grid Accent 5" w:semiHidden="0" w:uiPriority="73" w:unhideWhenUsed="0"/>
-    <w:lsdException w:name="Light Shading Accent 6" w:semiHidden="0" w:uiPriority="60" w:unhideWhenUsed="0"/>
-    <w:lsdException w:name="Light List Accent 6" w:semiHidden="0" w:uiPriority="61" w:unhideWhenUsed="0"/>
-    <w:lsdException w:name="Light Grid Accent 6" w:semiHidden="0" w:uiPriority="62" w:unhideWhenUsed="0"/>
-    <w:lsdException w:name="Medium Shading 1 Accent 6" w:semiHidden="0" w:uiPriority="63" w:unhideWhenUsed="0"/>
-    <w:lsdException w:name="Medium Shading 2 Accent 6" w:semiHidden="0" w:uiPriority="64" w:unhideWhenUsed="0"/>
-    <w:lsdException w:name="Medium List 1 Accent 6" w:semiHidden="0" w:uiPriority="65" w:unhideWhenUsed="0"/>
-    <w:lsdException w:name="Medium List 2 Accent 6" w:semiHidden="0" w:uiPriority="66" w:unhideWhenUsed="0"/>
-    <w:lsdException w:name="Medium Grid 1 Accent 6" w:semiHidden="0" w:uiPriority="67" w:unhideWhenUsed="0"/>
-    <w:lsdException w:name="Medium Grid 2 Accent 6" w:semiHidden="0" w:uiPriority="68" w:unhideWhenUsed="0"/>
-    <w:lsdException w:name="Medium Grid 3 Accent 6" w:semiHidden="0" w:uiPriority="69" w:unhideWhenUsed="0"/>
-    <w:lsdException w:name="Dark List Accent 6" w:semiHidden="0" w:uiPriority="70" w:unhideWhenUsed="0"/>
-    <w:lsdException w:name="Colorful Shading Accent 6" w:semiHidden="0" w:uiPriority="71" w:unhideWhenUsed="0"/>
-    <w:lsdException w:name="Colorful List Accent 6" w:semiHidden="0" w:uiPriority="72" w:unhideWhenUsed="0"/>
-    <w:lsdException w:name="Colorful Grid Accent 6" w:semiHidden="0" w:uiPriority="73" w:unhideWhenUsed="0"/>
-    <w:lsdException w:name="Subtle Emphasis" w:semiHidden="0" w:uiPriority="19" w:unhideWhenUsed="0" w:qFormat="1"/>
-    <w:lsdException w:name="Intense Emphasis" w:semiHidden="0" w:uiPriority="21" w:unhideWhenUsed="0" w:qFormat="1"/>
-    <w:lsdException w:name="Subtle Reference" w:semiHidden="0" w:uiPriority="31" w:unhideWhenUsed="0" w:qFormat="1"/>
-    <w:lsdException w:name="Intense Reference" w:semiHidden="0" w:uiPriority="32" w:unhideWhenUsed="0" w:qFormat="1"/>
-    <w:lsdException w:name="Book Title" w:semiHidden="0" w:uiPriority="33" w:unhideWhenUsed="0" w:qFormat="1"/>
-    <w:lsdException w:name="Bibliography" w:uiPriority="37"/>
-    <w:lsdException w:name="TOC Heading" w:uiPriority="39" w:qFormat="1"/>
+  <w:latentStyles w:defLockedState="0" w:defUIPriority="99" w:defSemiHidden="0" w:defUnhideWhenUsed="0" w:defQFormat="0" w:count="371">
+    <w:lsdException w:name="Normal" w:uiPriority="0" w:qFormat="1"/>
+    <w:lsdException w:name="heading 1" w:uiPriority="9" w:qFormat="1"/>
+    <w:lsdException w:name="heading 2" w:semiHidden="1" w:uiPriority="9" w:unhideWhenUsed="1" w:qFormat="1"/>
+    <w:lsdException w:name="heading 3" w:semiHidden="1" w:uiPriority="9" w:unhideWhenUsed="1" w:qFormat="1"/>
+    <w:lsdException w:name="heading 4" w:semiHidden="1" w:uiPriority="9" w:unhideWhenUsed="1" w:qFormat="1"/>
+    <w:lsdException w:name="heading 5" w:semiHidden="1" w:uiPriority="9" w:unhideWhenUsed="1" w:qFormat="1"/>
+    <w:lsdException w:name="heading 6" w:semiHidden="1" w:uiPriority="9" w:unhideWhenUsed="1" w:qFormat="1"/>
+    <w:lsdException w:name="heading 7" w:semiHidden="1" w:uiPriority="9" w:unhideWhenUsed="1" w:qFormat="1"/>
+    <w:lsdException w:name="heading 8" w:semiHidden="1" w:uiPriority="9" w:unhideWhenUsed="1" w:qFormat="1"/>
+    <w:lsdException w:name="heading 9" w:semiHidden="1" w:uiPriority="9" w:unhideWhenUsed="1" w:qFormat="1"/>
+    <w:lsdException w:name="index 1" w:semiHidden="1" w:unhideWhenUsed="1"/>
+    <w:lsdException w:name="index 2" w:semiHidden="1" w:unhideWhenUsed="1"/>
+    <w:lsdException w:name="index 3" w:semiHidden="1" w:unhideWhenUsed="1"/>
+    <w:lsdException w:name="index 4" w:semiHidden="1" w:unhideWhenUsed="1"/>
+    <w:lsdException w:name="index 5" w:semiHidden="1" w:unhideWhenUsed="1"/>
+    <w:lsdException w:name="index 6" w:semiHidden="1" w:unhideWhenUsed="1"/>
+    <w:lsdException w:name="index 7" w:semiHidden="1" w:unhideWhenUsed="1"/>
+    <w:lsdException w:name="index 8" w:semiHidden="1" w:unhideWhenUsed="1"/>
+    <w:lsdException w:name="index 9" w:semiHidden="1" w:unhideWhenUsed="1"/>
+    <w:lsdException w:name="toc 1" w:semiHidden="1" w:uiPriority="39" w:unhideWhenUsed="1"/>
+    <w:lsdException w:name="toc 2" w:semiHidden="1" w:uiPriority="39" w:unhideWhenUsed="1"/>
+    <w:lsdException w:name="toc 3" w:semiHidden="1" w:uiPriority="39" w:unhideWhenUsed="1"/>
+    <w:lsdException w:name="toc 4" w:semiHidden="1" w:uiPriority="39" w:unhideWhenUsed="1"/>
+    <w:lsdException w:name="toc 5" w:semiHidden="1" w:uiPriority="39" w:unhideWhenUsed="1"/>
+    <w:lsdException w:name="toc 6" w:semiHidden="1" w:uiPriority="39" w:unhideWhenUsed="1"/>
+    <w:lsdException w:name="toc 7" w:semiHidden="1" w:uiPriority="39" w:unhideWhenUsed="1"/>
+    <w:lsdException w:name="toc 8" w:semiHidden="1" w:uiPriority="39" w:unhideWhenUsed="1"/>
+    <w:lsdException w:name="toc 9" w:semiHidden="1" w:uiPriority="39" w:unhideWhenUsed="1"/>
+    <w:lsdException w:name="Normal Indent" w:semiHidden="1" w:unhideWhenUsed="1"/>
+    <w:lsdException w:name="footnote text" w:semiHidden="1" w:unhideWhenUsed="1"/>
+    <w:lsdException w:name="annotation text" w:semiHidden="1" w:unhideWhenUsed="1"/>
+    <w:lsdException w:name="header" w:semiHidden="1" w:unhideWhenUsed="1"/>
+    <w:lsdException w:name="footer" w:semiHidden="1" w:unhideWhenUsed="1"/>
+    <w:lsdException w:name="index heading" w:semiHidden="1" w:unhideWhenUsed="1"/>
+    <w:lsdException w:name="caption" w:semiHidden="1" w:uiPriority="35" w:unhideWhenUsed="1" w:qFormat="1"/>
+    <w:lsdException w:name="table of figures" w:semiHidden="1" w:unhideWhenUsed="1"/>
+    <w:lsdException w:name="envelope address" w:semiHidden="1" w:unhideWhenUsed="1"/>
+    <w:lsdException w:name="envelope return" w:semiHidden="1" w:unhideWhenUsed="1"/>
+    <w:lsdException w:name="footnote reference" w:semiHidden="1" w:unhideWhenUsed="1"/>
+    <w:lsdException w:name="annotation reference" w:semiHidden="1" w:unhideWhenUsed="1"/>
+    <w:lsdException w:name="line number" w:semiHidden="1" w:unhideWhenUsed="1"/>
+    <w:lsdException w:name="page number" w:semiHidden="1" w:unhideWhenUsed="1"/>
+    <w:lsdException w:name="endnote reference" w:semiHidden="1" w:unhideWhenUsed="1"/>
+    <w:lsdException w:name="endnote text" w:semiHidden="1" w:unhideWhenUsed="1"/>
+    <w:lsdException w:name="table of authorities" w:semiHidden="1" w:unhideWhenUsed="1"/>
+    <w:lsdException w:name="macro" w:semiHidden="1" w:unhideWhenUsed="1"/>
+    <w:lsdException w:name="toa heading" w:semiHidden="1" w:unhideWhenUsed="1"/>
+    <w:lsdException w:name="List" w:semiHidden="1" w:unhideWhenUsed="1"/>
+    <w:lsdException w:name="List Bullet" w:semiHidden="1" w:unhideWhenUsed="1"/>
+    <w:lsdException w:name="List Number" w:semiHidden="1" w:unhideWhenUsed="1"/>
+    <w:lsdException w:name="List 2" w:semiHidden="1" w:unhideWhenUsed="1"/>
+    <w:lsdException w:name="List 3" w:semiHidden="1" w:unhideWhenUsed="1"/>
+    <w:lsdException w:name="List 4" w:semiHidden="1" w:unhideWhenUsed="1"/>
+    <w:lsdException w:name="List 5" w:semiHidden="1" w:unhideWhenUsed="1"/>
+    <w:lsdException w:name="List Bullet 2" w:semiHidden="1" w:unhideWhenUsed="1"/>
+    <w:lsdException w:name="List Bullet 3" w:semiHidden="1" w:unhideWhenUsed="1"/>
+    <w:lsdException w:name="List Bullet 4" w:semiHidden="1" w:unhideWhenUsed="1"/>
+    <w:lsdException w:name="List Bullet 5" w:semiHidden="1" w:unhideWhenUsed="1"/>
+    <w:lsdException w:name="List Number 2" w:semiHidden="1" w:unhideWhenUsed="1"/>
+    <w:lsdException w:name="List Number 3" w:semiHidden="1" w:unhideWhenUsed="1"/>
+    <w:lsdException w:name="List Number 4" w:semiHidden="1" w:unhideWhenUsed="1"/>
+    <w:lsdException w:name="List Number 5" w:semiHidden="1" w:unhideWhenUsed="1"/>
+    <w:lsdException w:name="Title" w:uiPriority="10" w:qFormat="1"/>
+    <w:lsdException w:name="Closing" w:semiHidden="1" w:unhideWhenUsed="1"/>
+    <w:lsdException w:name="Signature" w:semiHidden="1" w:unhideWhenUsed="1"/>
+    <w:lsdException w:name="Default Paragraph Font" w:semiHidden="1" w:uiPriority="1" w:unhideWhenUsed="1"/>
+    <w:lsdException w:name="Body Text" w:semiHidden="1" w:unhideWhenUsed="1"/>
+    <w:lsdException w:name="Body Text Indent" w:semiHidden="1" w:unhideWhenUsed="1"/>
+    <w:lsdException w:name="List Continue" w:semiHidden="1" w:unhideWhenUsed="1"/>
+    <w:lsdException w:name="List Continue 2" w:semiHidden="1" w:unhideWhenUsed="1"/>
+    <w:lsdException w:name="List Continue 3" w:semiHidden="1" w:unhideWhenUsed="1"/>
+    <w:lsdException w:name="List Continue 4" w:semiHidden="1" w:unhideWhenUsed="1"/>
+    <w:lsdException w:name="List Continue 5" w:semiHidden="1" w:unhideWhenUsed="1"/>
+    <w:lsdException w:name="Message Header" w:semiHidden="1" w:unhideWhenUsed="1"/>
+    <w:lsdException w:name="Subtitle" w:uiPriority="11" w:qFormat="1"/>
+    <w:lsdException w:name="Salutation" w:semiHidden="1" w:unhideWhenUsed="1"/>
+    <w:lsdException w:name="Date" w:semiHidden="1" w:unhideWhenUsed="1"/>
+    <w:lsdException w:name="Body Text First Indent" w:semiHidden="1" w:unhideWhenUsed="1"/>
+    <w:lsdException w:name="Body Text First Indent 2" w:semiHidden="1" w:unhideWhenUsed="1"/>
+    <w:lsdException w:name="Note Heading" w:semiHidden="1" w:unhideWhenUsed="1"/>
+    <w:lsdException w:name="Body Text 2" w:semiHidden="1" w:unhideWhenUsed="1"/>
+    <w:lsdException w:name="Body Text 3" w:semiHidden="1" w:unhideWhenUsed="1"/>
+    <w:lsdException w:name="Body Text Indent 2" w:semiHidden="1" w:unhideWhenUsed="1"/>
+    <w:lsdException w:name="Body Text Indent 3" w:semiHidden="1" w:unhideWhenUsed="1"/>
+    <w:lsdException w:name="Block Text" w:semiHidden="1" w:unhideWhenUsed="1"/>
+    <w:lsdException w:name="Hyperlink" w:semiHidden="1" w:unhideWhenUsed="1"/>
+    <w:lsdException w:name="FollowedHyperlink" w:semiHidden="1" w:unhideWhenUsed="1"/>
+    <w:lsdException w:name="Strong" w:uiPriority="22" w:qFormat="1"/>
+    <w:lsdException w:name="Emphasis" w:uiPriority="20" w:qFormat="1"/>
+    <w:lsdException w:name="Document Map" w:semiHidden="1" w:unhideWhenUsed="1"/>
+    <w:lsdException w:name="Plain Text" w:semiHidden="1" w:unhideWhenUsed="1"/>
+    <w:lsdException w:name="E-mail Signature" w:semiHidden="1" w:unhideWhenUsed="1"/>
+    <w:lsdException w:name="HTML Top of Form" w:semiHidden="1" w:unhideWhenUsed="1"/>
+    <w:lsdException w:name="HTML Bottom of Form" w:semiHidden="1" w:unhideWhenUsed="1"/>
+    <w:lsdException w:name="Normal (Web)" w:semiHidden="1" w:unhideWhenUsed="1"/>
+    <w:lsdException w:name="HTML Acronym" w:semiHidden="1" w:unhideWhenUsed="1"/>
+    <w:lsdException w:name="HTML Address" w:semiHidden="1" w:unhideWhenUsed="1"/>
+    <w:lsdException w:name="HTML Cite" w:semiHidden="1" w:unhideWhenUsed="1"/>
+    <w:lsdException w:name="HTML Code" w:semiHidden="1" w:unhideWhenUsed="1"/>
+    <w:lsdException w:name="HTML Definition" w:semiHidden="1" w:unhideWhenUsed="1"/>
+    <w:lsdException w:name="HTML Keyboard" w:semiHidden="1" w:unhideWhenUsed="1"/>
+    <w:lsdException w:name="HTML Preformatted" w:semiHidden="1" w:unhideWhenUsed="1"/>
+    <w:lsdException w:name="HTML Sample" w:semiHidden="1" w:unhideWhenUsed="1"/>
+    <w:lsdException w:name="HTML Typewriter" w:semiHidden="1" w:unhideWhenUsed="1"/>
+    <w:lsdException w:name="HTML Variable" w:semiHidden="1" w:unhideWhenUsed="1"/>
+    <w:lsdException w:name="Normal Table" w:semiHidden="1" w:unhideWhenUsed="1"/>
+    <w:lsdException w:name="annotation subject" w:semiHidden="1" w:unhideWhenUsed="1"/>
+    <w:lsdException w:name="No List" w:semiHidden="1" w:unhideWhenUsed="1"/>
+    <w:lsdException w:name="Outline List 1" w:semiHidden="1" w:unhideWhenUsed="1"/>
+    <w:lsdException w:name="Outline List 2" w:semiHidden="1" w:unhideWhenUsed="1"/>
+    <w:lsdException w:name="Outline List 3" w:semiHidden="1" w:unhideWhenUsed="1"/>
+    <w:lsdException w:name="Table Simple 1" w:semiHidden="1" w:unhideWhenUsed="1"/>
+    <w:lsdException w:name="Table Simple 2" w:semiHidden="1" w:unhideWhenUsed="1"/>
+    <w:lsdException w:name="Table Simple 3" w:semiHidden="1" w:unhideWhenUsed="1"/>
+    <w:lsdException w:name="Table Classic 1" w:semiHidden="1" w:unhideWhenUsed="1"/>
+    <w:lsdException w:name="Table Classic 2" w:semiHidden="1" w:unhideWhenUsed="1"/>
+    <w:lsdException w:name="Table Classic 3" w:semiHidden="1" w:unhideWhenUsed="1"/>
+    <w:lsdException w:name="Table Classic 4" w:semiHidden="1" w:unhideWhenUsed="1"/>
+    <w:lsdException w:name="Table Colorful 1" w:semiHidden="1" w:unhideWhenUsed="1"/>
+    <w:lsdException w:name="Table Colorful 2" w:semiHidden="1" w:unhideWhenUsed="1"/>
+    <w:lsdException w:name="Table Colorful 3" w:semiHidden="1" w:unhideWhenUsed="1"/>
+    <w:lsdException w:name="Table Columns 1" w:semiHidden="1" w:unhideWhenUsed="1"/>
+    <w:lsdException w:name="Table Columns 2" w:semiHidden="1" w:unhideWhenUsed="1"/>
+    <w:lsdException w:name="Table Columns 3" w:semiHidden="1" w:unhideWhenUsed="1"/>
+    <w:lsdException w:name="Table Columns 4" w:semiHidden="1" w:unhideWhenUsed="1"/>
+    <w:lsdException w:name="Table Columns 5" w:semiHidden="1" w:unhideWhenUsed="1"/>
+    <w:lsdException w:name="Table Grid 1" w:semiHidden="1" w:unhideWhenUsed="1"/>
+    <w:lsdException w:name="Table Grid 2" w:semiHidden="1" w:unhideWhenUsed="1"/>
+    <w:lsdException w:name="Table Grid 3" w:semiHidden="1" w:unhideWhenUsed="1"/>
+    <w:lsdException w:name="Table Grid 4" w:semiHidden="1" w:unhideWhenUsed="1"/>
+    <w:lsdException w:name="Table Grid 5" w:semiHidden="1" w:unhideWhenUsed="1"/>
+    <w:lsdException w:name="Table Grid 6" w:semiHidden="1" w:unhideWhenUsed="1"/>
+    <w:lsdException w:name="Table Grid 7" w:semiHidden="1" w:unhideWhenUsed="1"/>
+    <w:lsdException w:name="Table Grid 8" w:semiHidden="1" w:unhideWhenUsed="1"/>
+    <w:lsdException w:name="Table List 1" w:semiHidden="1" w:unhideWhenUsed="1"/>
+    <w:lsdException w:name="Table List 2" w:semiHidden="1" w:unhideWhenUsed="1"/>
+    <w:lsdException w:name="Table List 3" w:semiHidden="1" w:unhideWhenUsed="1"/>
+    <w:lsdException w:name="Table List 4" w:semiHidden="1" w:unhideWhenUsed="1"/>
+    <w:lsdException w:name="Table List 5" w:semiHidden="1" w:unhideWhenUsed="1"/>
+    <w:lsdException w:name="Table List 6" w:semiHidden="1" w:unhideWhenUsed="1"/>
+    <w:lsdException w:name="Table List 7" w:semiHidden="1" w:unhideWhenUsed="1"/>
+    <w:lsdException w:name="Table List 8" w:semiHidden="1" w:unhideWhenUsed="1"/>
+    <w:lsdException w:name="Table 3D effects 1" w:semiHidden="1" w:unhideWhenUsed="1"/>
+    <w:lsdException w:name="Table 3D effects 2" w:semiHidden="1" w:unhideWhenUsed="1"/>
+    <w:lsdException w:name="Table 3D effects 3" w:semiHidden="1" w:unhideWhenUsed="1"/>
+    <w:lsdException w:name="Table Contemporary" w:semiHidden="1" w:unhideWhenUsed="1"/>
+    <w:lsdException w:name="Table Elegant" w:semiHidden="1" w:unhideWhenUsed="1"/>
+    <w:lsdException w:name="Table Professional" w:semiHidden="1" w:unhideWhenUsed="1"/>
+    <w:lsdException w:name="Table Subtle 1" w:semiHidden="1" w:unhideWhenUsed="1"/>
+    <w:lsdException w:name="Table Subtle 2" w:semiHidden="1" w:unhideWhenUsed="1"/>
+    <w:lsdException w:name="Table Web 1" w:semiHidden="1" w:unhideWhenUsed="1"/>
+    <w:lsdException w:name="Table Web 2" w:semiHidden="1" w:unhideWhenUsed="1"/>
+    <w:lsdException w:name="Table Web 3" w:semiHidden="1" w:unhideWhenUsed="1"/>
+    <w:lsdException w:name="Balloon Text" w:semiHidden="1" w:unhideWhenUsed="1"/>
+    <w:lsdException w:name="Table Grid" w:uiPriority="59"/>
+    <w:lsdException w:name="Table Theme" w:semiHidden="1" w:unhideWhenUsed="1"/>
+    <w:lsdException w:name="Placeholder Text" w:semiHidden="1"/>
+    <w:lsdException w:name="No Spacing" w:uiPriority="1" w:qFormat="1"/>
+    <w:lsdException w:name="Light Shading" w:uiPriority="60"/>
+    <w:lsdException w:name="Light List" w:uiPriority="61"/>
+    <w:lsdException w:name="Light Grid" w:uiPriority="62"/>
+    <w:lsdException w:name="Medium Shading 1" w:uiPriority="63"/>
+    <w:lsdException w:name="Medium Shading 2" w:uiPriority="64"/>
+    <w:lsdException w:name="Medium List 1" w:uiPriority="65"/>
+    <w:lsdException w:name="Medium List 2" w:uiPriority="66"/>
+    <w:lsdException w:name="Medium Grid 1" w:uiPriority="67"/>
+    <w:lsdException w:name="Medium Grid 2" w:uiPriority="68"/>
+    <w:lsdException w:name="Medium Grid 3" w:uiPriority="69"/>
+    <w:lsdException w:name="Dark List" w:uiPriority="70"/>
+    <w:lsdException w:name="Colorful Shading" w:uiPriority="71"/>
+    <w:lsdException w:name="Colorful List" w:uiPriority="72"/>
+    <w:lsdException w:name="Colorful Grid" w:uiPriority="73"/>
+    <w:lsdException w:name="Light Shading Accent 1" w:uiPriority="60"/>
+    <w:lsdException w:name="Light List Accent 1" w:uiPriority="61"/>
+    <w:lsdException w:name="Light Grid Accent 1" w:uiPriority="62"/>
+    <w:lsdException w:name="Medium Shading 1 Accent 1" w:uiPriority="63"/>
+    <w:lsdException w:name="Medium Shading 2 Accent 1" w:uiPriority="64"/>
+    <w:lsdException w:name="Medium List 1 Accent 1" w:uiPriority="65"/>
+    <w:lsdException w:name="Revision" w:semiHidden="1"/>
+    <w:lsdException w:name="List Paragraph" w:uiPriority="34" w:qFormat="1"/>
+    <w:lsdException w:name="Quote" w:uiPriority="29" w:qFormat="1"/>
+    <w:lsdException w:name="Intense Quote" w:uiPriority="30" w:qFormat="1"/>
+    <w:lsdException w:name="Medium List 2 Accent 1" w:uiPriority="66"/>
+    <w:lsdException w:name="Medium Grid 1 Accent 1" w:uiPriority="67"/>
+    <w:lsdException w:name="Medium Grid 2 Accent 1" w:uiPriority="68"/>
+    <w:lsdException w:name="Medium Grid 3 Accent 1" w:uiPriority="69"/>
+    <w:lsdException w:name="Dark List Accent 1" w:uiPriority="70"/>
+    <w:lsdException w:name="Colorful Shading Accent 1" w:uiPriority="71"/>
+    <w:lsdException w:name="Colorful List Accent 1" w:uiPriority="72"/>
+    <w:lsdException w:name="Colorful Grid Accent 1" w:uiPriority="73"/>
+    <w:lsdException w:name="Light Shading Accent 2" w:uiPriority="60"/>
+    <w:lsdException w:name="Light List Accent 2" w:uiPriority="61"/>
+    <w:lsdException w:name="Light Grid Accent 2" w:uiPriority="62"/>
+    <w:lsdException w:name="Medium Shading 1 Accent 2" w:uiPriority="63"/>
+    <w:lsdException w:name="Medium Shading 2 Accent 2" w:uiPriority="64"/>
+    <w:lsdException w:name="Medium List 1 Accent 2" w:uiPriority="65"/>
+    <w:lsdException w:name="Medium List 2 Accent 2" w:uiPriority="66"/>
+    <w:lsdException w:name="Medium Grid 1 Accent 2" w:uiPriority="67"/>
+    <w:lsdException w:name="Medium Grid 2 Accent 2" w:uiPriority="68"/>
+    <w:lsdException w:name="Medium Grid 3 Accent 2" w:uiPriority="69"/>
+    <w:lsdException w:name="Dark List Accent 2" w:uiPriority="70"/>
+    <w:lsdException w:name="Colorful Shading Accent 2" w:uiPriority="71"/>
+    <w:lsdException w:name="Colorful List Accent 2" w:uiPriority="72"/>
+    <w:lsdException w:name="Colorful Grid Accent 2" w:uiPriority="73"/>
+    <w:lsdException w:name="Light Shading Accent 3" w:uiPriority="60"/>
+    <w:lsdException w:name="Light List Accent 3" w:uiPriority="61"/>
+    <w:lsdException w:name="Light Grid Accent 3" w:uiPriority="62"/>
+    <w:lsdException w:name="Medium Shading 1 Accent 3" w:uiPriority="63"/>
+    <w:lsdException w:name="Medium Shading 2 Accent 3" w:uiPriority="64"/>
+    <w:lsdException w:name="Medium List 1 Accent 3" w:uiPriority="65"/>
+    <w:lsdException w:name="Medium List 2 Accent 3" w:uiPriority="66"/>
+    <w:lsdException w:name="Medium Grid 1 Accent 3" w:uiPriority="67"/>
+    <w:lsdException w:name="Medium Grid 2 Accent 3" w:uiPriority="68"/>
+    <w:lsdException w:name="Medium Grid 3 Accent 3" w:uiPriority="69"/>
+    <w:lsdException w:name="Dark List Accent 3" w:uiPriority="70"/>
+    <w:lsdException w:name="Colorful Shading Accent 3" w:uiPriority="71"/>
+    <w:lsdException w:name="Colorful List Accent 3" w:uiPriority="72"/>
+    <w:lsdException w:name="Colorful Grid Accent 3" w:uiPriority="73"/>
+    <w:lsdException w:name="Light Shading Accent 4" w:uiPriority="60"/>
+    <w:lsdException w:name="Light List Accent 4" w:uiPriority="61"/>
+    <w:lsdException w:name="Light Grid Accent 4" w:uiPriority="62"/>
+    <w:lsdException w:name="Medium Shading 1 Accent 4" w:uiPriority="63"/>
+    <w:lsdException w:name="Medium Shading 2 Accent 4" w:uiPriority="64"/>
+    <w:lsdException w:name="Medium List 1 Accent 4" w:uiPriority="65"/>
+    <w:lsdException w:name="Medium List 2 Accent 4" w:uiPriority="66"/>
+    <w:lsdException w:name="Medium Grid 1 Accent 4" w:uiPriority="67"/>
+    <w:lsdException w:name="Medium Grid 2 Accent 4" w:uiPriority="68"/>
+    <w:lsdException w:name="Medium Grid 3 Accent 4" w:uiPriority="69"/>
+    <w:lsdException w:name="Dark List Accent 4" w:uiPriority="70"/>
+    <w:lsdException w:name="Colorful Shading Accent 4" w:uiPriority="71"/>
+    <w:lsdException w:name="Colorful List Accent 4" w:uiPriority="72"/>
+    <w:lsdException w:name="Colorful Grid Accent 4" w:uiPriority="73"/>
+    <w:lsdException w:name="Light Shading Accent 5" w:uiPriority="60"/>
+    <w:lsdException w:name="Light List Accent 5" w:uiPriority="61"/>
+    <w:lsdException w:name="Light Grid Accent 5" w:uiPriority="62"/>
+    <w:lsdException w:name="Medium Shading 1 Accent 5" w:uiPriority="63"/>
+    <w:lsdException w:name="Medium Shading 2 Accent 5" w:uiPriority="64"/>
+    <w:lsdException w:name="Medium List 1 Accent 5" w:uiPriority="65"/>
+    <w:lsdException w:name="Medium List 2 Accent 5" w:uiPriority="66"/>
+    <w:lsdException w:name="Medium Grid 1 Accent 5" w:uiPriority="67"/>
+    <w:lsdException w:name="Medium Grid 2 Accent 5" w:uiPriority="68"/>
+    <w:lsdException w:name="Medium Grid 3 Accent 5" w:uiPriority="69"/>
+    <w:lsdException w:name="Dark List Accent 5" w:uiPriority="70"/>
+    <w:lsdException w:name="Colorful Shading Accent 5" w:uiPriority="71"/>
+    <w:lsdException w:name="Colorful List Accent 5" w:uiPriority="72"/>
+    <w:lsdException w:name="Colorful Grid Accent 5" w:uiPriority="73"/>
+    <w:lsdException w:name="Light Shading Accent 6" w:uiPriority="60"/>
+    <w:lsdException w:name="Light List Accent 6" w:uiPriority="61"/>
+    <w:lsdException w:name="Light Grid Accent 6" w:uiPriority="62"/>
+    <w:lsdException w:name="Medium Shading 1 Accent 6" w:uiPriority="63"/>
+    <w:lsdException w:name="Medium Shading 2 Accent 6" w:uiPriority="64"/>
+    <w:lsdException w:name="Medium List 1 Accent 6" w:uiPriority="65"/>
+    <w:lsdException w:name="Medium List 2 Accent 6" w:uiPriority="66"/>
+    <w:lsdException w:name="Medium Grid 1 Accent 6" w:uiPriority="67"/>
+    <w:lsdException w:name="Medium Grid 2 Accent 6" w:uiPriority="68"/>
+    <w:lsdException w:name="Medium Grid 3 Accent 6" w:uiPriority="69"/>
+    <w:lsdException w:name="Dark List Accent 6" w:uiPriority="70"/>
+    <w:lsdException w:name="Colorful Shading Accent 6" w:uiPriority="71"/>
+    <w:lsdException w:name="Colorful List Accent 6" w:uiPriority="72"/>
+    <w:lsdException w:name="Colorful Grid Accent 6" w:uiPriority="73"/>
+    <w:lsdException w:name="Subtle Emphasis" w:uiPriority="19" w:qFormat="1"/>
+    <w:lsdException w:name="Intense Emphasis" w:uiPriority="21" w:qFormat="1"/>
+    <w:lsdException w:name="Subtle Reference" w:uiPriority="31" w:qFormat="1"/>
+    <w:lsdException w:name="Intense Reference" w:uiPriority="32" w:qFormat="1"/>
+    <w:lsdException w:name="Book Title" w:uiPriority="33" w:qFormat="1"/>
+    <w:lsdException w:name="Bibliography" w:semiHidden="1" w:uiPriority="37" w:unhideWhenUsed="1"/>
+    <w:lsdException w:name="TOC Heading" w:semiHidden="1" w:uiPriority="39" w:unhideWhenUsed="1" w:qFormat="1"/>
+    <w:lsdException w:name="Plain Table 1" w:uiPriority="41"/>
+    <w:lsdException w:name="Plain Table 2" w:uiPriority="42"/>
+    <w:lsdException w:name="Plain Table 3" w:uiPriority="43"/>
+    <w:lsdException w:name="Plain Table 4" w:uiPriority="44"/>
+    <w:lsdException w:name="Plain Table 5" w:uiPriority="45"/>
+    <w:lsdException w:name="Grid Table Light" w:uiPriority="40"/>
+    <w:lsdException w:name="Grid Table 1 Light" w:uiPriority="46"/>
+    <w:lsdException w:name="Grid Table 2" w:uiPriority="47"/>
+    <w:lsdException w:name="Grid Table 3" w:uiPriority="48"/>
+    <w:lsdException w:name="Grid Table 4" w:uiPriority="49"/>
+    <w:lsdException w:name="Grid Table 5 Dark" w:uiPriority="50"/>
+    <w:lsdException w:name="Grid Table 6 Colorful" w:uiPriority="51"/>
+    <w:lsdException w:name="Grid Table 7 Colorful" w:uiPriority="52"/>
+    <w:lsdException w:name="Grid Table 1 Light Accent 1" w:uiPriority="46"/>
+    <w:lsdException w:name="Grid Table 2 Accent 1" w:uiPriority="47"/>
+    <w:lsdException w:name="Grid Table 3 Accent 1" w:uiPriority="48"/>
+    <w:lsdException w:name="Grid Table 4 Accent 1" w:uiPriority="49"/>
+    <w:lsdException w:name="Grid Table 5 Dark Accent 1" w:uiPriority="50"/>
+    <w:lsdException w:name="Grid Table 6 Colorful Accent 1" w:uiPriority="51"/>
+    <w:lsdException w:name="Grid Table 7 Colorful Accent 1" w:uiPriority="52"/>
+    <w:lsdException w:name="Grid Table 1 Light Accent 2" w:uiPriority="46"/>
+    <w:lsdException w:name="Grid Table 2 Accent 2" w:uiPriority="47"/>
+    <w:lsdException w:name="Grid Table 3 Accent 2" w:uiPriority="48"/>
+    <w:lsdException w:name="Grid Table 4 Accent 2" w:uiPriority="49"/>
+    <w:lsdException w:name="Grid Table 5 Dark Accent 2" w:uiPriority="50"/>
+    <w:lsdException w:name="Grid Table 6 Colorful Accent 2" w:uiPriority="51"/>
+    <w:lsdException w:name="Grid Table 7 Colorful Accent 2" w:uiPriority="52"/>
+    <w:lsdException w:name="Grid Table 1 Light Accent 3" w:uiPriority="46"/>
+    <w:lsdException w:name="Grid Table 2 Accent 3" w:uiPriority="47"/>
+    <w:lsdException w:name="Grid Table 3 Accent 3" w:uiPriority="48"/>
+    <w:lsdException w:name="Grid Table 4 Accent 3" w:uiPriority="49"/>
+    <w:lsdException w:name="Grid Table 5 Dark Accent 3" w:uiPriority="50"/>
+    <w:lsdException w:name="Grid Table 6 Colorful Accent 3" w:uiPriority="51"/>
+    <w:lsdException w:name="Grid Table 7 Colorful Accent 3" w:uiPriority="52"/>
+    <w:lsdException w:name="Grid Table 1 Light Accent 4" w:uiPriority="46"/>
+    <w:lsdException w:name="Grid Table 2 Accent 4" w:uiPriority="47"/>
+    <w:lsdException w:name="Grid Table 3 Accent 4" w:uiPriority="48"/>
+    <w:lsdException w:name="Grid Table 4 Accent 4" w:uiPriority="49"/>
+    <w:lsdException w:name="Grid Table 5 Dark Accent 4" w:uiPriority="50"/>
+    <w:lsdException w:name="Grid Table 6 Colorful Accent 4" w:uiPriority="51"/>
+    <w:lsdException w:name="Grid Table 7 Colorful Accent 4" w:uiPriority="52"/>
+    <w:lsdException w:name="Grid Table 1 Light Accent 5" w:uiPriority="46"/>
+    <w:lsdException w:name="Grid Table 2 Accent 5" w:uiPriority="47"/>
+    <w:lsdException w:name="Grid Table 3 Accent 5" w:uiPriority="48"/>
+    <w:lsdException w:name="Grid Table 4 Accent 5" w:uiPriority="49"/>
+    <w:lsdException w:name="Grid Table 5 Dark Accent 5" w:uiPriority="50"/>
+    <w:lsdException w:name="Grid Table 6 Colorful Accent 5" w:uiPriority="51"/>
+    <w:lsdException w:name="Grid Table 7 Colorful Accent 5" w:uiPriority="52"/>
+    <w:lsdException w:name="Grid Table 1 Light Accent 6" w:uiPriority="46"/>
+    <w:lsdException w:name="Grid Table 2 Accent 6" w:uiPriority="47"/>
+    <w:lsdException w:name="Grid Table 3 Accent 6" w:uiPriority="48"/>
+    <w:lsdException w:name="Grid Table 4 Accent 6" w:uiPriority="49"/>
+    <w:lsdException w:name="Grid Table 5 Dark Accent 6" w:uiPriority="50"/>
+    <w:lsdException w:name="Grid Table 6 Colorful Accent 6" w:uiPriority="51"/>
+    <w:lsdException w:name="Grid Table 7 Colorful Accent 6" w:uiPriority="52"/>
+    <w:lsdException w:name="List Table 1 Light" w:uiPriority="46"/>
+    <w:lsdException w:name="List Table 2" w:uiPriority="47"/>
+    <w:lsdException w:name="List Table 3" w:uiPriority="48"/>
+    <w:lsdException w:name="List Table 4" w:uiPriority="49"/>
+    <w:lsdException w:name="List Table 5 Dark" w:uiPriority="50"/>
+    <w:lsdException w:name="List Table 6 Colorful" w:uiPriority="51"/>
+    <w:lsdException w:name="List Table 7 Colorful" w:uiPriority="52"/>
+    <w:lsdException w:name="List Table 1 Light Accent 1" w:uiPriority="46"/>
+    <w:lsdException w:name="List Table 2 Accent 1" w:uiPriority="47"/>
+    <w:lsdException w:name="List Table 3 Accent 1" w:uiPriority="48"/>
+    <w:lsdException w:name="List Table 4 Accent 1" w:uiPriority="49"/>
+    <w:lsdException w:name="List Table 5 Dark Accent 1" w:uiPriority="50"/>
+    <w:lsdException w:name="List Table 6 Colorful Accent 1" w:uiPriority="51"/>
+    <w:lsdException w:name="List Table 7 Colorful Accent 1" w:uiPriority="52"/>
+    <w:lsdException w:name="List Table 1 Light Accent 2" w:uiPriority="46"/>
+    <w:lsdException w:name="List Table 2 Accent 2" w:uiPriority="47"/>
+    <w:lsdException w:name="List Table 3 Accent 2" w:uiPriority="48"/>
+    <w:lsdException w:name="List Table 4 Accent 2" w:uiPriority="49"/>
+    <w:lsdException w:name="List Table 5 Dark Accent 2" w:uiPriority="50"/>
+    <w:lsdException w:name="List Table 6 Colorful Accent 2" w:uiPriority="51"/>
+    <w:lsdException w:name="List Table 7 Colorful Accent 2" w:uiPriority="52"/>
+    <w:lsdException w:name="List Table 1 Light Accent 3" w:uiPriority="46"/>
+    <w:lsdException w:name="List Table 2 Accent 3" w:uiPriority="47"/>
+    <w:lsdException w:name="List Table 3 Accent 3" w:uiPriority="48"/>
+    <w:lsdException w:name="List Table 4 Accent 3" w:uiPriority="49"/>
+    <w:lsdException w:name="List Table 5 Dark Accent 3" w:uiPriority="50"/>
+    <w:lsdException w:name="List Table 6 Colorful Accent 3" w:uiPriority="51"/>
+    <w:lsdException w:name="List Table 7 Colorful Accent 3" w:uiPriority="52"/>
+    <w:lsdException w:name="List Table 1 Light Accent 4" w:uiPriority="46"/>
+    <w:lsdException w:name="List Table 2 Accent 4" w:uiPriority="47"/>
+    <w:lsdException w:name="List Table 3 Accent 4" w:uiPriority="48"/>
+    <w:lsdException w:name="List Table 4 Accent 4" w:uiPriority="49"/>
+    <w:lsdException w:name="List Table 5 Dark Accent 4" w:uiPriority="50"/>
+    <w:lsdException w:name="List Table 6 Colorful Accent 4" w:uiPriority="51"/>
+    <w:lsdException w:name="List Table 7 Colorful Accent 4" w:uiPriority="52"/>
+    <w:lsdException w:name="List Table 1 Light Accent 5" w:uiPriority="46"/>
+    <w:lsdException w:name="List Table 2 Accent 5" w:uiPriority="47"/>
+    <w:lsdException w:name="List Table 3 Accent 5" w:uiPriority="48"/>
+    <w:lsdException w:name="List Table 4 Accent 5" w:uiPriority="49"/>
+    <w:lsdException w:name="List Table 5 Dark Accent 5" w:uiPriority="50"/>
+    <w:lsdException w:name="List Table 6 Colorful Accent 5" w:uiPriority="51"/>
+    <w:lsdException w:name="List Table 7 Colorful Accent 5" w:uiPriority="52"/>
+    <w:lsdException w:name="List Table 1 Light Accent 6" w:uiPriority="46"/>
+    <w:lsdException w:name="List Table 2 Accent 6" w:uiPriority="47"/>
+    <w:lsdException w:name="List Table 3 Accent 6" w:uiPriority="48"/>
+    <w:lsdException w:name="List Table 4 Accent 6" w:uiPriority="49"/>
+    <w:lsdException w:name="List Table 5 Dark Accent 6" w:uiPriority="50"/>
+    <w:lsdException w:name="List Table 6 Colorful Accent 6" w:uiPriority="51"/>
+    <w:lsdException w:name="List Table 7 Colorful Accent 6" w:uiPriority="52"/>
   </w:latentStyles>
   <w:style w:type="paragraph" w:default="1" w:styleId="Normal">
     <w:name w:val="Normal"/>
@@ -1130,217 +2039,20 @@
       <w:u w:val="single"/>
     </w:rPr>
   </w:style>
-</w:styles>
-</file>
-
-<file path=word/stylesWithEffects.xml><?xml version="1.0" encoding="utf-8"?>
-<w:styles xmlns:wpc="http://schemas.microsoft.com/office/word/2010/wordprocessingCanvas" xmlns:mc="http://schemas.openxmlformats.org/markup-compatibility/2006" xmlns:o="urn:schemas-microsoft-com:office:office" xmlns:r="http://schemas.openxmlformats.org/officeDocument/2006/relationships" xmlns:m="http://schemas.openxmlformats.org/officeDocument/2006/math" xmlns:v="urn:schemas-microsoft-com:vml" xmlns:wp14="http://schemas.microsoft.com/office/word/2010/wordprocessingDrawing" xmlns:wp="http://schemas.openxmlformats.org/drawingml/2006/wordprocessingDrawing" xmlns:w10="urn:schemas-microsoft-com:office:word" xmlns:w="http://schemas.openxmlformats.org/wordprocessingml/2006/main" xmlns:w14="http://schemas.microsoft.com/office/word/2010/wordml" xmlns:wpg="http://schemas.microsoft.com/office/word/2010/wordprocessingGroup" xmlns:wpi="http://schemas.microsoft.com/office/word/2010/wordprocessingInk" xmlns:wne="http://schemas.microsoft.com/office/word/2006/wordml" xmlns:wps="http://schemas.microsoft.com/office/word/2010/wordprocessingShape" mc:Ignorable="w14 wp14">
-  <w:docDefaults>
-    <w:rPrDefault>
-      <w:rPr>
-        <w:rFonts w:asciiTheme="minorHAnsi" w:eastAsiaTheme="minorHAnsi" w:hAnsiTheme="minorHAnsi" w:cstheme="minorBidi"/>
-        <w:sz w:val="22"/>
-        <w:szCs w:val="22"/>
-        <w:lang w:val="en-US" w:eastAsia="en-US" w:bidi="ar-SA"/>
-      </w:rPr>
-    </w:rPrDefault>
-    <w:pPrDefault>
-      <w:pPr>
-        <w:spacing w:after="200" w:line="276" w:lineRule="auto"/>
-      </w:pPr>
-    </w:pPrDefault>
-  </w:docDefaults>
-  <w:latentStyles w:defLockedState="0" w:defUIPriority="99" w:defSemiHidden="1" w:defUnhideWhenUsed="1" w:defQFormat="0" w:count="267">
-    <w:lsdException w:name="Normal" w:semiHidden="0" w:uiPriority="0" w:unhideWhenUsed="0" w:qFormat="1"/>
-    <w:lsdException w:name="heading 1" w:semiHidden="0" w:uiPriority="9" w:unhideWhenUsed="0" w:qFormat="1"/>
-    <w:lsdException w:name="heading 2" w:uiPriority="9" w:qFormat="1"/>
-    <w:lsdException w:name="heading 3" w:uiPriority="9" w:qFormat="1"/>
-    <w:lsdException w:name="heading 4" w:uiPriority="9" w:qFormat="1"/>
-    <w:lsdException w:name="heading 5" w:uiPriority="9" w:qFormat="1"/>
-    <w:lsdException w:name="heading 6" w:uiPriority="9" w:qFormat="1"/>
-    <w:lsdException w:name="heading 7" w:uiPriority="9" w:qFormat="1"/>
-    <w:lsdException w:name="heading 8" w:uiPriority="9" w:qFormat="1"/>
-    <w:lsdException w:name="heading 9" w:uiPriority="9" w:qFormat="1"/>
-    <w:lsdException w:name="toc 1" w:uiPriority="39"/>
-    <w:lsdException w:name="toc 2" w:uiPriority="39"/>
-    <w:lsdException w:name="toc 3" w:uiPriority="39"/>
-    <w:lsdException w:name="toc 4" w:uiPriority="39"/>
-    <w:lsdException w:name="toc 5" w:uiPriority="39"/>
-    <w:lsdException w:name="toc 6" w:uiPriority="39"/>
-    <w:lsdException w:name="toc 7" w:uiPriority="39"/>
-    <w:lsdException w:name="toc 8" w:uiPriority="39"/>
-    <w:lsdException w:name="toc 9" w:uiPriority="39"/>
-    <w:lsdException w:name="caption" w:uiPriority="35" w:qFormat="1"/>
-    <w:lsdException w:name="Title" w:semiHidden="0" w:uiPriority="10" w:unhideWhenUsed="0" w:qFormat="1"/>
-    <w:lsdException w:name="Default Paragraph Font" w:uiPriority="1"/>
-    <w:lsdException w:name="Subtitle" w:semiHidden="0" w:uiPriority="11" w:unhideWhenUsed="0" w:qFormat="1"/>
-    <w:lsdException w:name="Strong" w:semiHidden="0" w:uiPriority="22" w:unhideWhenUsed="0" w:qFormat="1"/>
-    <w:lsdException w:name="Emphasis" w:semiHidden="0" w:uiPriority="20" w:unhideWhenUsed="0" w:qFormat="1"/>
-    <w:lsdException w:name="Table Grid" w:semiHidden="0" w:uiPriority="59" w:unhideWhenUsed="0"/>
-    <w:lsdException w:name="Placeholder Text" w:unhideWhenUsed="0"/>
-    <w:lsdException w:name="No Spacing" w:semiHidden="0" w:uiPriority="1" w:unhideWhenUsed="0" w:qFormat="1"/>
-    <w:lsdException w:name="Light Shading" w:semiHidden="0" w:uiPriority="60" w:unhideWhenUsed="0"/>
-    <w:lsdException w:name="Light List" w:semiHidden="0" w:uiPriority="61" w:unhideWhenUsed="0"/>
-    <w:lsdException w:name="Light Grid" w:semiHidden="0" w:uiPriority="62" w:unhideWhenUsed="0"/>
-    <w:lsdException w:name="Medium Shading 1" w:semiHidden="0" w:uiPriority="63" w:unhideWhenUsed="0"/>
-    <w:lsdException w:name="Medium Shading 2" w:semiHidden="0" w:uiPriority="64" w:unhideWhenUsed="0"/>
-    <w:lsdException w:name="Medium List 1" w:semiHidden="0" w:uiPriority="65" w:unhideWhenUsed="0"/>
-    <w:lsdException w:name="Medium List 2" w:semiHidden="0" w:uiPriority="66" w:unhideWhenUsed="0"/>
-    <w:lsdException w:name="Medium Grid 1" w:semiHidden="0" w:uiPriority="67" w:unhideWhenUsed="0"/>
-    <w:lsdException w:name="Medium Grid 2" w:semiHidden="0" w:uiPriority="68" w:unhideWhenUsed="0"/>
-    <w:lsdException w:name="Medium Grid 3" w:semiHidden="0" w:uiPriority="69" w:unhideWhenUsed="0"/>
-    <w:lsdException w:name="Dark List" w:semiHidden="0" w:uiPriority="70" w:unhideWhenUsed="0"/>
-    <w:lsdException w:name="Colorful Shading" w:semiHidden="0" w:uiPriority="71" w:unhideWhenUsed="0"/>
-    <w:lsdException w:name="Colorful List" w:semiHidden="0" w:uiPriority="72" w:unhideWhenUsed="0"/>
-    <w:lsdException w:name="Colorful Grid" w:semiHidden="0" w:uiPriority="73" w:unhideWhenUsed="0"/>
-    <w:lsdException w:name="Light Shading Accent 1" w:semiHidden="0" w:uiPriority="60" w:unhideWhenUsed="0"/>
-    <w:lsdException w:name="Light List Accent 1" w:semiHidden="0" w:uiPriority="61" w:unhideWhenUsed="0"/>
-    <w:lsdException w:name="Light Grid Accent 1" w:semiHidden="0" w:uiPriority="62" w:unhideWhenUsed="0"/>
-    <w:lsdException w:name="Medium Shading 1 Accent 1" w:semiHidden="0" w:uiPriority="63" w:unhideWhenUsed="0"/>
-    <w:lsdException w:name="Medium Shading 2 Accent 1" w:semiHidden="0" w:uiPriority="64" w:unhideWhenUsed="0"/>
-    <w:lsdException w:name="Medium List 1 Accent 1" w:semiHidden="0" w:uiPriority="65" w:unhideWhenUsed="0"/>
-    <w:lsdException w:name="Revision" w:unhideWhenUsed="0"/>
-    <w:lsdException w:name="List Paragraph" w:semiHidden="0" w:uiPriority="34" w:unhideWhenUsed="0" w:qFormat="1"/>
-    <w:lsdException w:name="Quote" w:semiHidden="0" w:uiPriority="29" w:unhideWhenUsed="0" w:qFormat="1"/>
-    <w:lsdException w:name="Intense Quote" w:semiHidden="0" w:uiPriority="30" w:unhideWhenUsed="0" w:qFormat="1"/>
-    <w:lsdException w:name="Medium List 2 Accent 1" w:semiHidden="0" w:uiPriority="66" w:unhideWhenUsed="0"/>
-    <w:lsdException w:name="Medium Grid 1 Accent 1" w:semiHidden="0" w:uiPriority="67" w:unhideWhenUsed="0"/>
-    <w:lsdException w:name="Medium Grid 2 Accent 1" w:semiHidden="0" w:uiPriority="68" w:unhideWhenUsed="0"/>
-    <w:lsdException w:name="Medium Grid 3 Accent 1" w:semiHidden="0" w:uiPriority="69" w:unhideWhenUsed="0"/>
-    <w:lsdException w:name="Dark List Accent 1" w:semiHidden="0" w:uiPriority="70" w:unhideWhenUsed="0"/>
-    <w:lsdException w:name="Colorful Shading Accent 1" w:semiHidden="0" w:uiPriority="71" w:unhideWhenUsed="0"/>
-    <w:lsdException w:name="Colorful List Accent 1" w:semiHidden="0" w:uiPriority="72" w:unhideWhenUsed="0"/>
-    <w:lsdException w:name="Colorful Grid Accent 1" w:semiHidden="0" w:uiPriority="73" w:unhideWhenUsed="0"/>
-    <w:lsdException w:name="Light Shading Accent 2" w:semiHidden="0" w:uiPriority="60" w:unhideWhenUsed="0"/>
-    <w:lsdException w:name="Light List Accent 2" w:semiHidden="0" w:uiPriority="61" w:unhideWhenUsed="0"/>
-    <w:lsdException w:name="Light Grid Accent 2" w:semiHidden="0" w:uiPriority="62" w:unhideWhenUsed="0"/>
-    <w:lsdException w:name="Medium Shading 1 Accent 2" w:semiHidden="0" w:uiPriority="63" w:unhideWhenUsed="0"/>
-    <w:lsdException w:name="Medium Shading 2 Accent 2" w:semiHidden="0" w:uiPriority="64" w:unhideWhenUsed="0"/>
-    <w:lsdException w:name="Medium List 1 Accent 2" w:semiHidden="0" w:uiPriority="65" w:unhideWhenUsed="0"/>
-    <w:lsdException w:name="Medium List 2 Accent 2" w:semiHidden="0" w:uiPriority="66" w:unhideWhenUsed="0"/>
-    <w:lsdException w:name="Medium Grid 1 Accent 2" w:semiHidden="0" w:uiPriority="67" w:unhideWhenUsed="0"/>
-    <w:lsdException w:name="Medium Grid 2 Accent 2" w:semiHidden="0" w:uiPriority="68" w:unhideWhenUsed="0"/>
-    <w:lsdException w:name="Medium Grid 3 Accent 2" w:semiHidden="0" w:uiPriority="69" w:unhideWhenUsed="0"/>
-    <w:lsdException w:name="Dark List Accent 2" w:semiHidden="0" w:uiPriority="70" w:unhideWhenUsed="0"/>
-    <w:lsdException w:name="Colorful Shading Accent 2" w:semiHidden="0" w:uiPriority="71" w:unhideWhenUsed="0"/>
-    <w:lsdException w:name="Colorful List Accent 2" w:semiHidden="0" w:uiPriority="72" w:unhideWhenUsed="0"/>
-    <w:lsdException w:name="Colorful Grid Accent 2" w:semiHidden="0" w:uiPriority="73" w:unhideWhenUsed="0"/>
-    <w:lsdException w:name="Light Shading Accent 3" w:semiHidden="0" w:uiPriority="60" w:unhideWhenUsed="0"/>
-    <w:lsdException w:name="Light List Accent 3" w:semiHidden="0" w:uiPriority="61" w:unhideWhenUsed="0"/>
-    <w:lsdException w:name="Light Grid Accent 3" w:semiHidden="0" w:uiPriority="62" w:unhideWhenUsed="0"/>
-    <w:lsdException w:name="Medium Shading 1 Accent 3" w:semiHidden="0" w:uiPriority="63" w:unhideWhenUsed="0"/>
-    <w:lsdException w:name="Medium Shading 2 Accent 3" w:semiHidden="0" w:uiPriority="64" w:unhideWhenUsed="0"/>
-    <w:lsdException w:name="Medium List 1 Accent 3" w:semiHidden="0" w:uiPriority="65" w:unhideWhenUsed="0"/>
-    <w:lsdException w:name="Medium List 2 Accent 3" w:semiHidden="0" w:uiPriority="66" w:unhideWhenUsed="0"/>
-    <w:lsdException w:name="Medium Grid 1 Accent 3" w:semiHidden="0" w:uiPriority="67" w:unhideWhenUsed="0"/>
-    <w:lsdException w:name="Medium Grid 2 Accent 3" w:semiHidden="0" w:uiPriority="68" w:unhideWhenUsed="0"/>
-    <w:lsdException w:name="Medium Grid 3 Accent 3" w:semiHidden="0" w:uiPriority="69" w:unhideWhenUsed="0"/>
-    <w:lsdException w:name="Dark List Accent 3" w:semiHidden="0" w:uiPriority="70" w:unhideWhenUsed="0"/>
-    <w:lsdException w:name="Colorful Shading Accent 3" w:semiHidden="0" w:uiPriority="71" w:unhideWhenUsed="0"/>
-    <w:lsdException w:name="Colorful List Accent 3" w:semiHidden="0" w:uiPriority="72" w:unhideWhenUsed="0"/>
-    <w:lsdException w:name="Colorful Grid Accent 3" w:semiHidden="0" w:uiPriority="73" w:unhideWhenUsed="0"/>
-    <w:lsdException w:name="Light Shading Accent 4" w:semiHidden="0" w:uiPriority="60" w:unhideWhenUsed="0"/>
-    <w:lsdException w:name="Light List Accent 4" w:semiHidden="0" w:uiPriority="61" w:unhideWhenUsed="0"/>
-    <w:lsdException w:name="Light Grid Accent 4" w:semiHidden="0" w:uiPriority="62" w:unhideWhenUsed="0"/>
-    <w:lsdException w:name="Medium Shading 1 Accent 4" w:semiHidden="0" w:uiPriority="63" w:unhideWhenUsed="0"/>
-    <w:lsdException w:name="Medium Shading 2 Accent 4" w:semiHidden="0" w:uiPriority="64" w:unhideWhenUsed="0"/>
-    <w:lsdException w:name="Medium List 1 Accent 4" w:semiHidden="0" w:uiPriority="65" w:unhideWhenUsed="0"/>
-    <w:lsdException w:name="Medium List 2 Accent 4" w:semiHidden="0" w:uiPriority="66" w:unhideWhenUsed="0"/>
-    <w:lsdException w:name="Medium Grid 1 Accent 4" w:semiHidden="0" w:uiPriority="67" w:unhideWhenUsed="0"/>
-    <w:lsdException w:name="Medium Grid 2 Accent 4" w:semiHidden="0" w:uiPriority="68" w:unhideWhenUsed="0"/>
-    <w:lsdException w:name="Medium Grid 3 Accent 4" w:semiHidden="0" w:uiPriority="69" w:unhideWhenUsed="0"/>
-    <w:lsdException w:name="Dark List Accent 4" w:semiHidden="0" w:uiPriority="70" w:unhideWhenUsed="0"/>
-    <w:lsdException w:name="Colorful Shading Accent 4" w:semiHidden="0" w:uiPriority="71" w:unhideWhenUsed="0"/>
-    <w:lsdException w:name="Colorful List Accent 4" w:semiHidden="0" w:uiPriority="72" w:unhideWhenUsed="0"/>
-    <w:lsdException w:name="Colorful Grid Accent 4" w:semiHidden="0" w:uiPriority="73" w:unhideWhenUsed="0"/>
-    <w:lsdException w:name="Light Shading Accent 5" w:semiHidden="0" w:uiPriority="60" w:unhideWhenUsed="0"/>
-    <w:lsdException w:name="Light List Accent 5" w:semiHidden="0" w:uiPriority="61" w:unhideWhenUsed="0"/>
-    <w:lsdException w:name="Light Grid Accent 5" w:semiHidden="0" w:uiPriority="62" w:unhideWhenUsed="0"/>
-    <w:lsdException w:name="Medium Shading 1 Accent 5" w:semiHidden="0" w:uiPriority="63" w:unhideWhenUsed="0"/>
-    <w:lsdException w:name="Medium Shading 2 Accent 5" w:semiHidden="0" w:uiPriority="64" w:unhideWhenUsed="0"/>
-    <w:lsdException w:name="Medium List 1 Accent 5" w:semiHidden="0" w:uiPriority="65" w:unhideWhenUsed="0"/>
-    <w:lsdException w:name="Medium List 2 Accent 5" w:semiHidden="0" w:uiPriority="66" w:unhideWhenUsed="0"/>
-    <w:lsdException w:name="Medium Grid 1 Accent 5" w:semiHidden="0" w:uiPriority="67" w:unhideWhenUsed="0"/>
-    <w:lsdException w:name="Medium Grid 2 Accent 5" w:semiHidden="0" w:uiPriority="68" w:unhideWhenUsed="0"/>
-    <w:lsdException w:name="Medium Grid 3 Accent 5" w:semiHidden="0" w:uiPriority="69" w:unhideWhenUsed="0"/>
-    <w:lsdException w:name="Dark List Accent 5" w:semiHidden="0" w:uiPriority="70" w:unhideWhenUsed="0"/>
-    <w:lsdException w:name="Colorful Shading Accent 5" w:semiHidden="0" w:uiPriority="71" w:unhideWhenUsed="0"/>
-    <w:lsdException w:name="Colorful List Accent 5" w:semiHidden="0" w:uiPriority="72" w:unhideWhenUsed="0"/>
-    <w:lsdException w:name="Colorful Grid Accent 5" w:semiHidden="0" w:uiPriority="73" w:unhideWhenUsed="0"/>
-    <w:lsdException w:name="Light Shading Accent 6" w:semiHidden="0" w:uiPriority="60" w:unhideWhenUsed="0"/>
-    <w:lsdException w:name="Light List Accent 6" w:semiHidden="0" w:uiPriority="61" w:unhideWhenUsed="0"/>
-    <w:lsdException w:name="Light Grid Accent 6" w:semiHidden="0" w:uiPriority="62" w:unhideWhenUsed="0"/>
-    <w:lsdException w:name="Medium Shading 1 Accent 6" w:semiHidden="0" w:uiPriority="63" w:unhideWhenUsed="0"/>
-    <w:lsdException w:name="Medium Shading 2 Accent 6" w:semiHidden="0" w:uiPriority="64" w:unhideWhenUsed="0"/>
-    <w:lsdException w:name="Medium List 1 Accent 6" w:semiHidden="0" w:uiPriority="65" w:unhideWhenUsed="0"/>
-    <w:lsdException w:name="Medium List 2 Accent 6" w:semiHidden="0" w:uiPriority="66" w:unhideWhenUsed="0"/>
-    <w:lsdException w:name="Medium Grid 1 Accent 6" w:semiHidden="0" w:uiPriority="67" w:unhideWhenUsed="0"/>
-    <w:lsdException w:name="Medium Grid 2 Accent 6" w:semiHidden="0" w:uiPriority="68" w:unhideWhenUsed="0"/>
-    <w:lsdException w:name="Medium Grid 3 Accent 6" w:semiHidden="0" w:uiPriority="69" w:unhideWhenUsed="0"/>
-    <w:lsdException w:name="Dark List Accent 6" w:semiHidden="0" w:uiPriority="70" w:unhideWhenUsed="0"/>
-    <w:lsdException w:name="Colorful Shading Accent 6" w:semiHidden="0" w:uiPriority="71" w:unhideWhenUsed="0"/>
-    <w:lsdException w:name="Colorful List Accent 6" w:semiHidden="0" w:uiPriority="72" w:unhideWhenUsed="0"/>
-    <w:lsdException w:name="Colorful Grid Accent 6" w:semiHidden="0" w:uiPriority="73" w:unhideWhenUsed="0"/>
-    <w:lsdException w:name="Subtle Emphasis" w:semiHidden="0" w:uiPriority="19" w:unhideWhenUsed="0" w:qFormat="1"/>
-    <w:lsdException w:name="Intense Emphasis" w:semiHidden="0" w:uiPriority="21" w:unhideWhenUsed="0" w:qFormat="1"/>
-    <w:lsdException w:name="Subtle Reference" w:semiHidden="0" w:uiPriority="31" w:unhideWhenUsed="0" w:qFormat="1"/>
-    <w:lsdException w:name="Intense Reference" w:semiHidden="0" w:uiPriority="32" w:unhideWhenUsed="0" w:qFormat="1"/>
-    <w:lsdException w:name="Book Title" w:semiHidden="0" w:uiPriority="33" w:unhideWhenUsed="0" w:qFormat="1"/>
-    <w:lsdException w:name="Bibliography" w:uiPriority="37"/>
-    <w:lsdException w:name="TOC Heading" w:uiPriority="39" w:qFormat="1"/>
-  </w:latentStyles>
-  <w:style w:type="paragraph" w:default="1" w:styleId="Normal">
-    <w:name w:val="Normal"/>
-    <w:qFormat/>
-  </w:style>
-  <w:style w:type="character" w:default="1" w:styleId="DefaultParagraphFont">
-    <w:name w:val="Default Paragraph Font"/>
-    <w:uiPriority w:val="1"/>
-    <w:semiHidden/>
-    <w:unhideWhenUsed/>
-  </w:style>
-  <w:style w:type="table" w:default="1" w:styleId="TableNormal">
-    <w:name w:val="Normal Table"/>
+  <w:style w:type="paragraph" w:styleId="NormalWeb">
+    <w:name w:val="Normal (Web)"/>
+    <w:basedOn w:val="Normal"/>
     <w:uiPriority w:val="99"/>
     <w:semiHidden/>
     <w:unhideWhenUsed/>
-    <w:tblPr>
-      <w:tblInd w:w="0" w:type="dxa"/>
-      <w:tblCellMar>
-        <w:top w:w="0" w:type="dxa"/>
-        <w:left w:w="108" w:type="dxa"/>
-        <w:bottom w:w="0" w:type="dxa"/>
-        <w:right w:w="108" w:type="dxa"/>
-      </w:tblCellMar>
-    </w:tblPr>
-  </w:style>
-  <w:style w:type="numbering" w:default="1" w:styleId="NoList">
-    <w:name w:val="No List"/>
-    <w:uiPriority w:val="99"/>
-    <w:semiHidden/>
-    <w:unhideWhenUsed/>
-  </w:style>
-  <w:style w:type="paragraph" w:styleId="ListParagraph">
-    <w:name w:val="List Paragraph"/>
-    <w:basedOn w:val="Normal"/>
-    <w:uiPriority w:val="34"/>
-    <w:qFormat/>
-    <w:rsid w:val="00892F4D"/>
+    <w:rsid w:val="0062472D"/>
     <w:pPr>
-      <w:ind w:left="720"/>
-      <w:contextualSpacing/>
+      <w:spacing w:before="100" w:beforeAutospacing="1" w:after="100" w:afterAutospacing="1" w:line="240" w:lineRule="auto"/>
     </w:pPr>
-  </w:style>
-  <w:style w:type="character" w:styleId="Hyperlink">
-    <w:name w:val="Hyperlink"/>
-    <w:basedOn w:val="DefaultParagraphFont"/>
-    <w:uiPriority w:val="99"/>
-    <w:semiHidden/>
-    <w:unhideWhenUsed/>
-    <w:rsid w:val="00892F4D"/>
     <w:rPr>
-      <w:color w:val="0000FF"/>
-      <w:u w:val="single"/>
+      <w:rFonts w:ascii="Times New Roman" w:eastAsia="Times New Roman" w:hAnsi="Times New Roman" w:cs="Times New Roman"/>
+      <w:sz w:val="24"/>
+      <w:szCs w:val="24"/>
     </w:rPr>
   </w:style>
 </w:styles>

</xml_diff>